<commit_message>
Final edit to Document, applied new Makefile
</commit_message>
<xml_diff>
--- a/algo/mp2/release/MP2 Document.docx
+++ b/algo/mp2/release/MP2 Document.docx
@@ -280,21 +280,37 @@
           <w:sz w:val="28"/>
           <w:szCs w:val="28"/>
         </w:rPr>
-        <w:t>(Intro</w:t>
-      </w:r>
+        <w:t>(</w:t>
+      </w:r>
+      <w:proofErr w:type="spellStart"/>
       <w:r>
         <w:rPr>
           <w:sz w:val="28"/>
           <w:szCs w:val="28"/>
         </w:rPr>
-        <w:t>s</w:t>
+        <w:t>Intro</w:t>
       </w:r>
       <w:r>
         <w:rPr>
           <w:sz w:val="28"/>
           <w:szCs w:val="28"/>
         </w:rPr>
-        <w:t>ort)</w:t>
+        <w:t>s</w:t>
+      </w:r>
+      <w:r>
+        <w:rPr>
+          <w:sz w:val="28"/>
+          <w:szCs w:val="28"/>
+        </w:rPr>
+        <w:t>ort</w:t>
+      </w:r>
+      <w:proofErr w:type="spellEnd"/>
+      <w:r>
+        <w:rPr>
+          <w:sz w:val="28"/>
+          <w:szCs w:val="28"/>
+        </w:rPr>
+        <w:t>)</w:t>
       </w:r>
       <w:r>
         <w:rPr>
@@ -618,13 +634,21 @@
           <w:rFonts w:eastAsiaTheme="minorHAnsi"/>
           <w:szCs w:val="20"/>
         </w:rPr>
-        <w:t>(Intro</w:t>
-      </w:r>
+        <w:t>(</w:t>
+      </w:r>
+      <w:proofErr w:type="spellStart"/>
       <w:r>
         <w:rPr>
           <w:rFonts w:eastAsiaTheme="minorHAnsi"/>
           <w:szCs w:val="20"/>
         </w:rPr>
+        <w:t>Intro</w:t>
+      </w:r>
+      <w:r>
+        <w:rPr>
+          <w:rFonts w:eastAsiaTheme="minorHAnsi"/>
+          <w:szCs w:val="20"/>
+        </w:rPr>
         <w:t>s</w:t>
       </w:r>
       <w:r>
@@ -632,7 +656,15 @@
           <w:rFonts w:eastAsiaTheme="minorHAnsi"/>
           <w:szCs w:val="20"/>
         </w:rPr>
-        <w:t>ort)</w:t>
+        <w:t>ort</w:t>
+      </w:r>
+      <w:proofErr w:type="spellEnd"/>
+      <w:r>
+        <w:rPr>
+          <w:rFonts w:eastAsiaTheme="minorHAnsi"/>
+          <w:szCs w:val="20"/>
+        </w:rPr>
+        <w:t>)</w:t>
       </w:r>
       <w:r>
         <w:rPr>
@@ -724,7 +756,27 @@
                 <w:sz w:val="16"/>
                 <w:szCs w:val="16"/>
               </w:rPr>
-              <w:t> * Basically a quicksort algorithm with tail recursion optimising.</w:t>
+              <w:t> * </w:t>
+            </w:r>
+            <w:proofErr w:type="gramStart"/>
+            <w:r>
+              <w:rPr>
+                <w:rFonts w:ascii="Menlo" w:hAnsi="Menlo" w:cs="Menlo"/>
+                <w:color w:val="008000"/>
+                <w:sz w:val="16"/>
+                <w:szCs w:val="16"/>
+              </w:rPr>
+              <w:t>Basically</w:t>
+            </w:r>
+            <w:proofErr w:type="gramEnd"/>
+            <w:r>
+              <w:rPr>
+                <w:rFonts w:ascii="Menlo" w:hAnsi="Menlo" w:cs="Menlo"/>
+                <w:color w:val="008000"/>
+                <w:sz w:val="16"/>
+                <w:szCs w:val="16"/>
+              </w:rPr>
+              <w:t> a quicksort algorithm with tail recursion optimising.</w:t>
             </w:r>
           </w:p>
           <w:p>
@@ -828,6 +880,7 @@
               </w:rPr>
               <w:t> </w:t>
             </w:r>
+            <w:proofErr w:type="gramStart"/>
             <w:r>
               <w:rPr>
                 <w:rFonts w:ascii="Menlo" w:hAnsi="Menlo" w:cs="Menlo"/>
@@ -844,7 +897,17 @@
                 <w:sz w:val="16"/>
                 <w:szCs w:val="16"/>
               </w:rPr>
-              <w:t>  Integer list to sort.</w:t>
+              <w:t>  Integer</w:t>
+            </w:r>
+            <w:proofErr w:type="gramEnd"/>
+            <w:r>
+              <w:rPr>
+                <w:rFonts w:ascii="Menlo" w:hAnsi="Menlo" w:cs="Menlo"/>
+                <w:color w:val="008000"/>
+                <w:sz w:val="16"/>
+                <w:szCs w:val="16"/>
+              </w:rPr>
+              <w:t> list to sort.</w:t>
             </w:r>
           </w:p>
           <w:p>
@@ -885,6 +948,7 @@
               </w:rPr>
               <w:t> </w:t>
             </w:r>
+            <w:proofErr w:type="gramStart"/>
             <w:r>
               <w:rPr>
                 <w:rFonts w:ascii="Menlo" w:hAnsi="Menlo" w:cs="Menlo"/>
@@ -901,7 +965,17 @@
                 <w:sz w:val="16"/>
                 <w:szCs w:val="16"/>
               </w:rPr>
-              <w:t>  Left index of specified list. Inclusive.</w:t>
+              <w:t>  Left</w:t>
+            </w:r>
+            <w:proofErr w:type="gramEnd"/>
+            <w:r>
+              <w:rPr>
+                <w:rFonts w:ascii="Menlo" w:hAnsi="Menlo" w:cs="Menlo"/>
+                <w:color w:val="008000"/>
+                <w:sz w:val="16"/>
+                <w:szCs w:val="16"/>
+              </w:rPr>
+              <w:t> index of specified list. Inclusive.</w:t>
             </w:r>
           </w:p>
           <w:p>
@@ -1068,6 +1142,7 @@
               </w:rPr>
               <w:t> </w:t>
             </w:r>
+            <w:proofErr w:type="spellStart"/>
             <w:r>
               <w:rPr>
                 <w:rFonts w:ascii="Menlo" w:hAnsi="Menlo" w:cs="Menlo"/>
@@ -1075,8 +1150,19 @@
                 <w:sz w:val="16"/>
                 <w:szCs w:val="16"/>
               </w:rPr>
-              <w:t>intro_sort</w:t>
-            </w:r>
+              <w:t>intro_</w:t>
+            </w:r>
+            <w:proofErr w:type="gramStart"/>
+            <w:r>
+              <w:rPr>
+                <w:rFonts w:ascii="Menlo" w:hAnsi="Menlo" w:cs="Menlo"/>
+                <w:color w:val="795E26"/>
+                <w:sz w:val="16"/>
+                <w:szCs w:val="16"/>
+              </w:rPr>
+              <w:t>sort</w:t>
+            </w:r>
+            <w:proofErr w:type="spellEnd"/>
             <w:r>
               <w:rPr>
                 <w:rFonts w:ascii="Menlo" w:hAnsi="Menlo" w:cs="Menlo"/>
@@ -1086,6 +1172,7 @@
               </w:rPr>
               <w:t>(</w:t>
             </w:r>
+            <w:proofErr w:type="gramEnd"/>
             <w:r>
               <w:rPr>
                 <w:rFonts w:ascii="Menlo" w:hAnsi="Menlo" w:cs="Menlo"/>
@@ -1417,8 +1504,19 @@
                 <w:sz w:val="16"/>
                 <w:szCs w:val="16"/>
               </w:rPr>
-              <w:t>// improving performance using tail recursion optimisation</w:t>
-            </w:r>
+              <w:t>// improving performance using tail recursion </w:t>
+            </w:r>
+            <w:proofErr w:type="spellStart"/>
+            <w:r>
+              <w:rPr>
+                <w:rFonts w:ascii="Menlo" w:hAnsi="Menlo" w:cs="Menlo"/>
+                <w:color w:val="008000"/>
+                <w:sz w:val="16"/>
+                <w:szCs w:val="16"/>
+              </w:rPr>
+              <w:t>optimisation</w:t>
+            </w:r>
+            <w:proofErr w:type="spellEnd"/>
           </w:p>
           <w:p>
             <w:pPr>
@@ -1440,6 +1538,7 @@
               </w:rPr>
               <w:t>   </w:t>
             </w:r>
+            <w:proofErr w:type="gramStart"/>
             <w:r>
               <w:rPr>
                 <w:rFonts w:ascii="Menlo" w:hAnsi="Menlo" w:cs="Menlo"/>
@@ -1456,7 +1555,17 @@
                 <w:sz w:val="16"/>
                 <w:szCs w:val="16"/>
               </w:rPr>
-              <w:t>(to2 &gt; from2) {</w:t>
+              <w:t>(</w:t>
+            </w:r>
+            <w:proofErr w:type="gramEnd"/>
+            <w:r>
+              <w:rPr>
+                <w:rFonts w:ascii="Menlo" w:hAnsi="Menlo" w:cs="Menlo"/>
+                <w:color w:val="000000"/>
+                <w:sz w:val="16"/>
+                <w:szCs w:val="16"/>
+              </w:rPr>
+              <w:t>to2 &gt; from2) {</w:t>
             </w:r>
           </w:p>
           <w:p>
@@ -1479,6 +1588,7 @@
               </w:rPr>
               <w:t>      </w:t>
             </w:r>
+            <w:proofErr w:type="gramStart"/>
             <w:r>
               <w:rPr>
                 <w:rFonts w:ascii="Menlo" w:hAnsi="Menlo" w:cs="Menlo"/>
@@ -1495,7 +1605,17 @@
                 <w:sz w:val="16"/>
                 <w:szCs w:val="16"/>
               </w:rPr>
-              <w:t>(to2-from2+</w:t>
+              <w:t>(</w:t>
+            </w:r>
+            <w:proofErr w:type="gramEnd"/>
+            <w:r>
+              <w:rPr>
+                <w:rFonts w:ascii="Menlo" w:hAnsi="Menlo" w:cs="Menlo"/>
+                <w:color w:val="000000"/>
+                <w:sz w:val="16"/>
+                <w:szCs w:val="16"/>
+              </w:rPr>
+              <w:t>to2-from2+</w:t>
             </w:r>
             <w:r>
               <w:rPr>
@@ -1584,6 +1704,7 @@
               </w:rPr>
               <w:t>         </w:t>
             </w:r>
+            <w:proofErr w:type="spellStart"/>
             <w:r>
               <w:rPr>
                 <w:rFonts w:ascii="Menlo" w:hAnsi="Menlo" w:cs="Menlo"/>
@@ -1591,16 +1712,37 @@
                 <w:sz w:val="16"/>
                 <w:szCs w:val="16"/>
               </w:rPr>
-              <w:t>insertion_sort</w:t>
-            </w:r>
-            <w:r>
-              <w:rPr>
-                <w:rFonts w:ascii="Menlo" w:hAnsi="Menlo" w:cs="Menlo"/>
-                <w:color w:val="000000"/>
-                <w:sz w:val="16"/>
-                <w:szCs w:val="16"/>
-              </w:rPr>
-              <w:t>(data+from2, to2-from2+</w:t>
+              <w:t>insertion_</w:t>
+            </w:r>
+            <w:proofErr w:type="gramStart"/>
+            <w:r>
+              <w:rPr>
+                <w:rFonts w:ascii="Menlo" w:hAnsi="Menlo" w:cs="Menlo"/>
+                <w:color w:val="795E26"/>
+                <w:sz w:val="16"/>
+                <w:szCs w:val="16"/>
+              </w:rPr>
+              <w:t>sort</w:t>
+            </w:r>
+            <w:proofErr w:type="spellEnd"/>
+            <w:r>
+              <w:rPr>
+                <w:rFonts w:ascii="Menlo" w:hAnsi="Menlo" w:cs="Menlo"/>
+                <w:color w:val="000000"/>
+                <w:sz w:val="16"/>
+                <w:szCs w:val="16"/>
+              </w:rPr>
+              <w:t>(</w:t>
+            </w:r>
+            <w:proofErr w:type="gramEnd"/>
+            <w:r>
+              <w:rPr>
+                <w:rFonts w:ascii="Menlo" w:hAnsi="Menlo" w:cs="Menlo"/>
+                <w:color w:val="000000"/>
+                <w:sz w:val="16"/>
+                <w:szCs w:val="16"/>
+              </w:rPr>
+              <w:t>data+from2, to2-from2+</w:t>
             </w:r>
             <w:r>
               <w:rPr>
@@ -1710,14 +1852,25 @@
               </w:rPr>
               <w:t>if</w:t>
             </w:r>
-            <w:r>
-              <w:rPr>
-                <w:rFonts w:ascii="Menlo" w:hAnsi="Menlo" w:cs="Menlo"/>
-                <w:color w:val="000000"/>
-                <w:sz w:val="16"/>
-                <w:szCs w:val="16"/>
-              </w:rPr>
-              <w:t>(!depth) {</w:t>
+            <w:proofErr w:type="gramStart"/>
+            <w:r>
+              <w:rPr>
+                <w:rFonts w:ascii="Menlo" w:hAnsi="Menlo" w:cs="Menlo"/>
+                <w:color w:val="000000"/>
+                <w:sz w:val="16"/>
+                <w:szCs w:val="16"/>
+              </w:rPr>
+              <w:t>(!depth</w:t>
+            </w:r>
+            <w:proofErr w:type="gramEnd"/>
+            <w:r>
+              <w:rPr>
+                <w:rFonts w:ascii="Menlo" w:hAnsi="Menlo" w:cs="Menlo"/>
+                <w:color w:val="000000"/>
+                <w:sz w:val="16"/>
+                <w:szCs w:val="16"/>
+              </w:rPr>
+              <w:t>) {</w:t>
             </w:r>
           </w:p>
           <w:p>
@@ -1770,6 +1923,7 @@
               </w:rPr>
               <w:t>         </w:t>
             </w:r>
+            <w:proofErr w:type="spellStart"/>
             <w:r>
               <w:rPr>
                 <w:rFonts w:ascii="Menlo" w:hAnsi="Menlo" w:cs="Menlo"/>
@@ -1779,6 +1933,7 @@
               </w:rPr>
               <w:t>heap_sort</w:t>
             </w:r>
+            <w:proofErr w:type="spellEnd"/>
             <w:r>
               <w:rPr>
                 <w:rFonts w:ascii="Menlo" w:hAnsi="Menlo" w:cs="Menlo"/>
@@ -2067,6 +2222,7 @@
               </w:rPr>
               <w:t>      </w:t>
             </w:r>
+            <w:proofErr w:type="gramStart"/>
             <w:r>
               <w:rPr>
                 <w:rFonts w:ascii="Menlo" w:hAnsi="Menlo" w:cs="Menlo"/>
@@ -2083,7 +2239,17 @@
                 <w:sz w:val="16"/>
                 <w:szCs w:val="16"/>
               </w:rPr>
-              <w:t>(*m, </w:t>
+              <w:t>(</w:t>
+            </w:r>
+            <w:proofErr w:type="gramEnd"/>
+            <w:r>
+              <w:rPr>
+                <w:rFonts w:ascii="Menlo" w:hAnsi="Menlo" w:cs="Menlo"/>
+                <w:color w:val="000000"/>
+                <w:sz w:val="16"/>
+                <w:szCs w:val="16"/>
+              </w:rPr>
+              <w:t>*m, </w:t>
             </w:r>
             <w:r>
               <w:rPr>
@@ -2142,6 +2308,7 @@
               </w:rPr>
               <w:t>      pivot = </w:t>
             </w:r>
+            <w:proofErr w:type="gramStart"/>
             <w:r>
               <w:rPr>
                 <w:rFonts w:ascii="Menlo" w:hAnsi="Menlo" w:cs="Menlo"/>
@@ -2158,7 +2325,17 @@
                 <w:sz w:val="16"/>
                 <w:szCs w:val="16"/>
               </w:rPr>
-              <w:t>(data, from2, to2);</w:t>
+              <w:t>(</w:t>
+            </w:r>
+            <w:proofErr w:type="gramEnd"/>
+            <w:r>
+              <w:rPr>
+                <w:rFonts w:ascii="Menlo" w:hAnsi="Menlo" w:cs="Menlo"/>
+                <w:color w:val="000000"/>
+                <w:sz w:val="16"/>
+                <w:szCs w:val="16"/>
+              </w:rPr>
+              <w:t>data, from2, to2);</w:t>
             </w:r>
           </w:p>
           <w:p>
@@ -2223,6 +2400,7 @@
               </w:rPr>
               <w:t>      </w:t>
             </w:r>
+            <w:proofErr w:type="gramStart"/>
             <w:r>
               <w:rPr>
                 <w:rFonts w:ascii="Menlo" w:hAnsi="Menlo" w:cs="Menlo"/>
@@ -2239,7 +2417,17 @@
                 <w:sz w:val="16"/>
                 <w:szCs w:val="16"/>
               </w:rPr>
-              <w:t>(pivot &lt; (from2+to2)/</w:t>
+              <w:t>(</w:t>
+            </w:r>
+            <w:proofErr w:type="gramEnd"/>
+            <w:r>
+              <w:rPr>
+                <w:rFonts w:ascii="Menlo" w:hAnsi="Menlo" w:cs="Menlo"/>
+                <w:color w:val="000000"/>
+                <w:sz w:val="16"/>
+                <w:szCs w:val="16"/>
+              </w:rPr>
+              <w:t>pivot &lt; (from2+to2)/</w:t>
             </w:r>
             <w:r>
               <w:rPr>
@@ -2280,6 +2468,7 @@
               </w:rPr>
               <w:t>         </w:t>
             </w:r>
+            <w:proofErr w:type="spellStart"/>
             <w:r>
               <w:rPr>
                 <w:rFonts w:ascii="Menlo" w:hAnsi="Menlo" w:cs="Menlo"/>
@@ -2287,16 +2476,37 @@
                 <w:sz w:val="16"/>
                 <w:szCs w:val="16"/>
               </w:rPr>
-              <w:t>intro_sort</w:t>
-            </w:r>
-            <w:r>
-              <w:rPr>
-                <w:rFonts w:ascii="Menlo" w:hAnsi="Menlo" w:cs="Menlo"/>
-                <w:color w:val="000000"/>
-                <w:sz w:val="16"/>
-                <w:szCs w:val="16"/>
-              </w:rPr>
-              <w:t>(data, from2, pivot-</w:t>
+              <w:t>intro_</w:t>
+            </w:r>
+            <w:proofErr w:type="gramStart"/>
+            <w:r>
+              <w:rPr>
+                <w:rFonts w:ascii="Menlo" w:hAnsi="Menlo" w:cs="Menlo"/>
+                <w:color w:val="795E26"/>
+                <w:sz w:val="16"/>
+                <w:szCs w:val="16"/>
+              </w:rPr>
+              <w:t>sort</w:t>
+            </w:r>
+            <w:proofErr w:type="spellEnd"/>
+            <w:r>
+              <w:rPr>
+                <w:rFonts w:ascii="Menlo" w:hAnsi="Menlo" w:cs="Menlo"/>
+                <w:color w:val="000000"/>
+                <w:sz w:val="16"/>
+                <w:szCs w:val="16"/>
+              </w:rPr>
+              <w:t>(</w:t>
+            </w:r>
+            <w:proofErr w:type="gramEnd"/>
+            <w:r>
+              <w:rPr>
+                <w:rFonts w:ascii="Menlo" w:hAnsi="Menlo" w:cs="Menlo"/>
+                <w:color w:val="000000"/>
+                <w:sz w:val="16"/>
+                <w:szCs w:val="16"/>
+              </w:rPr>
+              <w:t>data, from2, pivot-</w:t>
             </w:r>
             <w:r>
               <w:rPr>
@@ -2415,6 +2625,7 @@
               </w:rPr>
               <w:t>         </w:t>
             </w:r>
+            <w:proofErr w:type="spellStart"/>
             <w:r>
               <w:rPr>
                 <w:rFonts w:ascii="Menlo" w:hAnsi="Menlo" w:cs="Menlo"/>
@@ -2422,16 +2633,37 @@
                 <w:sz w:val="16"/>
                 <w:szCs w:val="16"/>
               </w:rPr>
-              <w:t>intro_sort</w:t>
-            </w:r>
-            <w:r>
-              <w:rPr>
-                <w:rFonts w:ascii="Menlo" w:hAnsi="Menlo" w:cs="Menlo"/>
-                <w:color w:val="000000"/>
-                <w:sz w:val="16"/>
-                <w:szCs w:val="16"/>
-              </w:rPr>
-              <w:t>(data, pivot+</w:t>
+              <w:t>intro_</w:t>
+            </w:r>
+            <w:proofErr w:type="gramStart"/>
+            <w:r>
+              <w:rPr>
+                <w:rFonts w:ascii="Menlo" w:hAnsi="Menlo" w:cs="Menlo"/>
+                <w:color w:val="795E26"/>
+                <w:sz w:val="16"/>
+                <w:szCs w:val="16"/>
+              </w:rPr>
+              <w:t>sort</w:t>
+            </w:r>
+            <w:proofErr w:type="spellEnd"/>
+            <w:r>
+              <w:rPr>
+                <w:rFonts w:ascii="Menlo" w:hAnsi="Menlo" w:cs="Menlo"/>
+                <w:color w:val="000000"/>
+                <w:sz w:val="16"/>
+                <w:szCs w:val="16"/>
+              </w:rPr>
+              <w:t>(</w:t>
+            </w:r>
+            <w:proofErr w:type="gramEnd"/>
+            <w:r>
+              <w:rPr>
+                <w:rFonts w:ascii="Menlo" w:hAnsi="Menlo" w:cs="Menlo"/>
+                <w:color w:val="000000"/>
+                <w:sz w:val="16"/>
+                <w:szCs w:val="16"/>
+              </w:rPr>
+              <w:t>data, pivot+</w:t>
             </w:r>
             <w:r>
               <w:rPr>
@@ -2470,7 +2702,17 @@
                 <w:sz w:val="16"/>
                 <w:szCs w:val="16"/>
               </w:rPr>
-              <w:t>         to2 = pivot-</w:t>
+              <w:t>         to2 = </w:t>
+            </w:r>
+            <w:proofErr w:type="gramStart"/>
+            <w:r>
+              <w:rPr>
+                <w:rFonts w:ascii="Menlo" w:hAnsi="Menlo" w:cs="Menlo"/>
+                <w:color w:val="000000"/>
+                <w:sz w:val="16"/>
+                <w:szCs w:val="16"/>
+              </w:rPr>
+              <w:t>pivot-</w:t>
             </w:r>
             <w:r>
               <w:rPr>
@@ -2481,6 +2723,7 @@
               </w:rPr>
               <w:t>1</w:t>
             </w:r>
+            <w:proofErr w:type="gramEnd"/>
             <w:r>
               <w:rPr>
                 <w:rFonts w:ascii="Menlo" w:hAnsi="Menlo" w:cs="Menlo"/>
@@ -2566,27 +2809,14 @@
         <w:lastRenderedPageBreak/>
         <w:t xml:space="preserve">Code </w:t>
       </w:r>
-      <w:r>
-        <w:fldChar w:fldCharType="begin"/>
-      </w:r>
-      <w:r>
-        <w:instrText xml:space="preserve"> SEQ Code \* ARABIC </w:instrText>
-      </w:r>
-      <w:r>
-        <w:fldChar w:fldCharType="separate"/>
-      </w:r>
-      <w:r>
-        <w:rPr>
-          <w:noProof/>
-        </w:rPr>
-        <w:t>1</w:t>
-      </w:r>
-      <w:r>
-        <w:rPr>
-          <w:noProof/>
-        </w:rPr>
-        <w:fldChar w:fldCharType="end"/>
-      </w:r>
+      <w:fldSimple w:instr=" SEQ Code \* ARABIC ">
+        <w:r>
+          <w:rPr>
+            <w:noProof/>
+          </w:rPr>
+          <w:t>1</w:t>
+        </w:r>
+      </w:fldSimple>
     </w:p>
     <w:p/>
     <w:p>
@@ -2640,12 +2870,21 @@
         </w:rPr>
         <w:t>Quicksort</w:t>
       </w:r>
+      <w:proofErr w:type="spellStart"/>
       <w:r>
         <w:rPr>
           <w:rFonts w:eastAsiaTheme="minorHAnsi" w:hint="eastAsia"/>
           <w:szCs w:val="20"/>
         </w:rPr>
-        <w:t>를 구현하되,</w:t>
+        <w:t>를</w:t>
+      </w:r>
+      <w:proofErr w:type="spellEnd"/>
+      <w:r>
+        <w:rPr>
+          <w:rFonts w:eastAsiaTheme="minorHAnsi" w:hint="eastAsia"/>
+          <w:szCs w:val="20"/>
+        </w:rPr>
+        <w:t xml:space="preserve"> 구현하되,</w:t>
       </w:r>
       <w:r>
         <w:rPr>
@@ -2711,8 +2950,17 @@
           <w:rFonts w:eastAsiaTheme="minorHAnsi"/>
           <w:szCs w:val="20"/>
         </w:rPr>
-        <w:t>ail Recursion Optimising</w:t>
-      </w:r>
+        <w:t xml:space="preserve">ail Recursion </w:t>
+      </w:r>
+      <w:proofErr w:type="spellStart"/>
+      <w:r>
+        <w:rPr>
+          <w:rFonts w:eastAsiaTheme="minorHAnsi"/>
+          <w:szCs w:val="20"/>
+        </w:rPr>
+        <w:t>Optimising</w:t>
+      </w:r>
+      <w:proofErr w:type="spellEnd"/>
       <w:r>
         <w:rPr>
           <w:rFonts w:eastAsiaTheme="minorHAnsi" w:hint="eastAsia"/>
@@ -2865,7 +3113,23 @@
           <w:rFonts w:eastAsiaTheme="minorHAnsi" w:hint="eastAsia"/>
           <w:szCs w:val="20"/>
         </w:rPr>
-        <w:t>의 갯수를 최소화하여</w:t>
+        <w:t xml:space="preserve">의 </w:t>
+      </w:r>
+      <w:proofErr w:type="spellStart"/>
+      <w:r>
+        <w:rPr>
+          <w:rFonts w:eastAsiaTheme="minorHAnsi" w:hint="eastAsia"/>
+          <w:szCs w:val="20"/>
+        </w:rPr>
+        <w:t>갯수를</w:t>
+      </w:r>
+      <w:proofErr w:type="spellEnd"/>
+      <w:r>
+        <w:rPr>
+          <w:rFonts w:eastAsiaTheme="minorHAnsi" w:hint="eastAsia"/>
+          <w:szCs w:val="20"/>
+        </w:rPr>
+        <w:t xml:space="preserve"> 최소화하여</w:t>
       </w:r>
       <w:r>
         <w:rPr>
@@ -2973,7 +3237,23 @@
           <w:rFonts w:eastAsiaTheme="minorHAnsi" w:hint="eastAsia"/>
           <w:szCs w:val="20"/>
         </w:rPr>
-        <w:t xml:space="preserve">그리고 마지막 원소 중 중간값을 가지는 원소를 </w:t>
+        <w:t xml:space="preserve">그리고 마지막 원소 중 </w:t>
+      </w:r>
+      <w:proofErr w:type="spellStart"/>
+      <w:r>
+        <w:rPr>
+          <w:rFonts w:eastAsiaTheme="minorHAnsi" w:hint="eastAsia"/>
+          <w:szCs w:val="20"/>
+        </w:rPr>
+        <w:t>중간값을</w:t>
+      </w:r>
+      <w:proofErr w:type="spellEnd"/>
+      <w:r>
+        <w:rPr>
+          <w:rFonts w:eastAsiaTheme="minorHAnsi" w:hint="eastAsia"/>
+          <w:szCs w:val="20"/>
+        </w:rPr>
+        <w:t xml:space="preserve"> 가지는 원소를 </w:t>
       </w:r>
       <w:r>
         <w:rPr>
@@ -2982,12 +3262,21 @@
         </w:rPr>
         <w:t>pivot</w:t>
       </w:r>
+      <w:proofErr w:type="spellStart"/>
       <w:r>
         <w:rPr>
           <w:rFonts w:eastAsiaTheme="minorHAnsi" w:hint="eastAsia"/>
           <w:szCs w:val="20"/>
         </w:rPr>
-        <w:t>으로 정해,</w:t>
+        <w:t>으로</w:t>
+      </w:r>
+      <w:proofErr w:type="spellEnd"/>
+      <w:r>
+        <w:rPr>
+          <w:rFonts w:eastAsiaTheme="minorHAnsi" w:hint="eastAsia"/>
+          <w:szCs w:val="20"/>
+        </w:rPr>
+        <w:t xml:space="preserve"> 정해,</w:t>
       </w:r>
       <w:r>
         <w:rPr>
@@ -3083,12 +3372,21 @@
         </w:rPr>
         <w:t>depth</w:t>
       </w:r>
+      <w:proofErr w:type="spellStart"/>
       <w:r>
         <w:rPr>
           <w:rFonts w:eastAsiaTheme="minorHAnsi" w:hint="eastAsia"/>
           <w:szCs w:val="20"/>
         </w:rPr>
-        <w:t>를 초과하게 되면,</w:t>
+        <w:t>를</w:t>
+      </w:r>
+      <w:proofErr w:type="spellEnd"/>
+      <w:r>
+        <w:rPr>
+          <w:rFonts w:eastAsiaTheme="minorHAnsi" w:hint="eastAsia"/>
+          <w:szCs w:val="20"/>
+        </w:rPr>
+        <w:t xml:space="preserve"> 초과하게 되면,</w:t>
       </w:r>
       <w:r>
         <w:rPr>
@@ -3111,12 +3409,21 @@
         </w:rPr>
         <w:t>list</w:t>
       </w:r>
+      <w:proofErr w:type="spellStart"/>
       <w:r>
         <w:rPr>
           <w:rFonts w:eastAsiaTheme="minorHAnsi" w:hint="eastAsia"/>
           <w:szCs w:val="20"/>
         </w:rPr>
-        <w:t xml:space="preserve">를 </w:t>
+        <w:t>를</w:t>
+      </w:r>
+      <w:proofErr w:type="spellEnd"/>
+      <w:r>
+        <w:rPr>
+          <w:rFonts w:eastAsiaTheme="minorHAnsi" w:hint="eastAsia"/>
+          <w:szCs w:val="20"/>
+        </w:rPr>
+        <w:t xml:space="preserve"> </w:t>
       </w:r>
       <w:r>
         <w:rPr>
@@ -3125,12 +3432,21 @@
         </w:rPr>
         <w:t>heapsort</w:t>
       </w:r>
+      <w:proofErr w:type="spellStart"/>
       <w:r>
         <w:rPr>
           <w:rFonts w:eastAsiaTheme="minorHAnsi" w:hint="eastAsia"/>
           <w:szCs w:val="20"/>
         </w:rPr>
-        <w:t>를 사용해 정렬하도록 했고,</w:t>
+        <w:t>를</w:t>
+      </w:r>
+      <w:proofErr w:type="spellEnd"/>
+      <w:r>
+        <w:rPr>
+          <w:rFonts w:eastAsiaTheme="minorHAnsi" w:hint="eastAsia"/>
+          <w:szCs w:val="20"/>
+        </w:rPr>
+        <w:t xml:space="preserve"> 사용해 정렬하도록 했고,</w:t>
       </w:r>
       <w:r>
         <w:rPr>
@@ -3381,12 +3697,21 @@
         </w:rPr>
         <w:t>time complexity</w:t>
       </w:r>
-      <w:r>
-        <w:rPr>
-          <w:rFonts w:hint="eastAsia"/>
-          <w:szCs w:val="20"/>
-        </w:rPr>
-        <w:t>를 지니고,</w:t>
+      <w:proofErr w:type="spellStart"/>
+      <w:r>
+        <w:rPr>
+          <w:rFonts w:hint="eastAsia"/>
+          <w:szCs w:val="20"/>
+        </w:rPr>
+        <w:t>를</w:t>
+      </w:r>
+      <w:proofErr w:type="spellEnd"/>
+      <w:r>
+        <w:rPr>
+          <w:rFonts w:hint="eastAsia"/>
+          <w:szCs w:val="20"/>
+        </w:rPr>
+        <w:t xml:space="preserve"> 지니고,</w:t>
       </w:r>
       <w:r>
         <w:rPr>
@@ -3394,12 +3719,21 @@
         </w:rPr>
         <w:t xml:space="preserve"> max depth</w:t>
       </w:r>
-      <w:r>
-        <w:rPr>
-          <w:rFonts w:hint="eastAsia"/>
-          <w:szCs w:val="20"/>
-        </w:rPr>
-        <w:t xml:space="preserve">를 </w:t>
+      <w:proofErr w:type="spellStart"/>
+      <w:r>
+        <w:rPr>
+          <w:rFonts w:hint="eastAsia"/>
+          <w:szCs w:val="20"/>
+        </w:rPr>
+        <w:t>를</w:t>
+      </w:r>
+      <w:proofErr w:type="spellEnd"/>
+      <w:r>
+        <w:rPr>
+          <w:rFonts w:hint="eastAsia"/>
+          <w:szCs w:val="20"/>
+        </w:rPr>
+        <w:t xml:space="preserve"> </w:t>
       </w:r>
       <m:oMath>
         <m:r>
@@ -3612,12 +3946,21 @@
         </w:rPr>
         <w:t>time complexity</w:t>
       </w:r>
-      <w:r>
-        <w:rPr>
-          <w:rFonts w:hint="eastAsia"/>
-          <w:szCs w:val="20"/>
-        </w:rPr>
-        <w:t>를 가집니다.</w:t>
+      <w:proofErr w:type="spellStart"/>
+      <w:r>
+        <w:rPr>
+          <w:rFonts w:hint="eastAsia"/>
+          <w:szCs w:val="20"/>
+        </w:rPr>
+        <w:t>를</w:t>
+      </w:r>
+      <w:proofErr w:type="spellEnd"/>
+      <w:r>
+        <w:rPr>
+          <w:rFonts w:hint="eastAsia"/>
+          <w:szCs w:val="20"/>
+        </w:rPr>
+        <w:t xml:space="preserve"> 가집니다.</w:t>
       </w:r>
     </w:p>
     <w:p>
@@ -3769,8 +4112,13 @@
       <w:r>
         <w:t xml:space="preserve">Shell - </w:t>
       </w:r>
-      <w:r>
-        <w:t>zsh 5.7.1 (x86_64-apple-darwin18.2.0)</w:t>
+      <w:proofErr w:type="spellStart"/>
+      <w:r>
+        <w:t>zsh</w:t>
+      </w:r>
+      <w:proofErr w:type="spellEnd"/>
+      <w:r>
+        <w:t xml:space="preserve"> 5.7.1 (x86_64-apple-darwin18.2.0)</w:t>
       </w:r>
     </w:p>
     <w:p>
@@ -3840,6 +4188,7 @@
           <w:szCs w:val="20"/>
         </w:rPr>
       </w:pPr>
+      <w:proofErr w:type="spellStart"/>
       <w:r>
         <w:rPr>
           <w:rFonts w:hint="eastAsia"/>
@@ -3853,6 +4202,7 @@
         </w:rPr>
         <w:t>akefile</w:t>
       </w:r>
+      <w:proofErr w:type="spellEnd"/>
       <w:r>
         <w:rPr>
           <w:rFonts w:hint="eastAsia"/>
@@ -3871,14 +4221,38 @@
           <w:rFonts w:hint="eastAsia"/>
           <w:szCs w:val="20"/>
         </w:rPr>
-        <w:t xml:space="preserve"> 옵션을 사용해 컴파일 시 컴파일러 최적화를 제외했습니다.</w:t>
-      </w:r>
-      <w:r>
-        <w:rPr>
-          <w:szCs w:val="20"/>
-        </w:rPr>
-        <w:t xml:space="preserve"> Makefile</w:t>
-      </w:r>
+        <w:t xml:space="preserve"> 옵션을 사용해 컴파일 시</w:t>
+      </w:r>
+      <w:r>
+        <w:rPr>
+          <w:rFonts w:hint="eastAsia"/>
+          <w:szCs w:val="20"/>
+        </w:rPr>
+        <w:t>의</w:t>
+      </w:r>
+      <w:bookmarkStart w:id="0" w:name="_GoBack"/>
+      <w:bookmarkEnd w:id="0"/>
+      <w:r>
+        <w:rPr>
+          <w:rFonts w:hint="eastAsia"/>
+          <w:szCs w:val="20"/>
+        </w:rPr>
+        <w:t xml:space="preserve"> 컴파일러 최적화를 제외했습니다.</w:t>
+      </w:r>
+      <w:r>
+        <w:rPr>
+          <w:szCs w:val="20"/>
+        </w:rPr>
+        <w:t xml:space="preserve"> </w:t>
+      </w:r>
+      <w:proofErr w:type="spellStart"/>
+      <w:r>
+        <w:rPr>
+          <w:szCs w:val="20"/>
+        </w:rPr>
+        <w:t>Makefile</w:t>
+      </w:r>
+      <w:proofErr w:type="spellEnd"/>
       <w:r>
         <w:rPr>
           <w:rFonts w:hint="eastAsia"/>
@@ -3901,6 +4275,9 @@
         <w:gridCol w:w="8585"/>
       </w:tblGrid>
       <w:tr>
+        <w:trPr>
+          <w:trHeight w:val="4349"/>
+        </w:trPr>
         <w:tc>
           <w:tcPr>
             <w:tcW w:w="8585" w:type="dxa"/>
@@ -3916,28 +4293,30 @@
               <w:rPr>
                 <w:rFonts w:ascii="Menlo" w:hAnsi="Menlo" w:cs="Menlo"/>
                 <w:color w:val="000000"/>
-                <w:sz w:val="18"/>
-                <w:szCs w:val="18"/>
+                <w:sz w:val="16"/>
+                <w:szCs w:val="16"/>
               </w:rPr>
             </w:pPr>
             <w:r>
               <w:rPr>
                 <w:rFonts w:ascii="Menlo" w:hAnsi="Menlo" w:cs="Menlo"/>
-                <w:color w:val="795E26"/>
-                <w:sz w:val="18"/>
-                <w:szCs w:val="18"/>
-              </w:rPr>
-              <w:t>all</w:t>
-            </w:r>
-            <w:r>
-              <w:rPr>
-                <w:rFonts w:ascii="Menlo" w:hAnsi="Menlo" w:cs="Menlo"/>
-                <w:color w:val="000000"/>
-                <w:sz w:val="18"/>
-                <w:szCs w:val="18"/>
-              </w:rPr>
-              <w:t>: mp2_20161603</w:t>
-            </w:r>
+                <w:color w:val="008000"/>
+                <w:sz w:val="16"/>
+                <w:szCs w:val="16"/>
+              </w:rPr>
+              <w:t># Flags: C11 standard &amp; no compiler </w:t>
+            </w:r>
+            <w:proofErr w:type="spellStart"/>
+            <w:r>
+              <w:rPr>
+                <w:rFonts w:ascii="Menlo" w:hAnsi="Menlo" w:cs="Menlo"/>
+                <w:color w:val="008000"/>
+                <w:sz w:val="16"/>
+                <w:szCs w:val="16"/>
+              </w:rPr>
+              <w:t>optimising</w:t>
+            </w:r>
+            <w:proofErr w:type="spellEnd"/>
           </w:p>
           <w:p>
             <w:pPr>
@@ -3946,8 +4325,111 @@
               <w:rPr>
                 <w:rFonts w:ascii="Menlo" w:hAnsi="Menlo" w:cs="Menlo"/>
                 <w:color w:val="000000"/>
-                <w:sz w:val="18"/>
-                <w:szCs w:val="18"/>
+                <w:sz w:val="16"/>
+                <w:szCs w:val="16"/>
+              </w:rPr>
+            </w:pPr>
+            <w:r>
+              <w:rPr>
+                <w:rFonts w:ascii="Menlo" w:hAnsi="Menlo" w:cs="Menlo"/>
+                <w:color w:val="001080"/>
+                <w:sz w:val="16"/>
+                <w:szCs w:val="16"/>
+              </w:rPr>
+              <w:t>CFLAGS</w:t>
+            </w:r>
+            <w:r>
+              <w:rPr>
+                <w:rFonts w:ascii="Menlo" w:hAnsi="Menlo" w:cs="Menlo"/>
+                <w:color w:val="000000"/>
+                <w:sz w:val="16"/>
+                <w:szCs w:val="16"/>
+              </w:rPr>
+              <w:t> += -std=c11 -O0</w:t>
+            </w:r>
+          </w:p>
+          <w:p>
+            <w:pPr>
+              <w:shd w:val="clear" w:color="auto" w:fill="FFFFFF"/>
+              <w:spacing w:line="300" w:lineRule="atLeast"/>
+              <w:rPr>
+                <w:rFonts w:ascii="Menlo" w:hAnsi="Menlo" w:cs="Menlo"/>
+                <w:color w:val="000000"/>
+                <w:sz w:val="16"/>
+                <w:szCs w:val="16"/>
+              </w:rPr>
+            </w:pPr>
+            <w:r>
+              <w:rPr>
+                <w:rFonts w:ascii="Menlo" w:hAnsi="Menlo" w:cs="Menlo"/>
+                <w:color w:val="008000"/>
+                <w:sz w:val="16"/>
+                <w:szCs w:val="16"/>
+              </w:rPr>
+              <w:t># </w:t>
+            </w:r>
+            <w:proofErr w:type="spellStart"/>
+            <w:r>
+              <w:rPr>
+                <w:rFonts w:ascii="Menlo" w:hAnsi="Menlo" w:cs="Menlo"/>
+                <w:color w:val="008000"/>
+                <w:sz w:val="16"/>
+                <w:szCs w:val="16"/>
+              </w:rPr>
+              <w:t>Libmath</w:t>
+            </w:r>
+            <w:proofErr w:type="spellEnd"/>
+          </w:p>
+          <w:p>
+            <w:pPr>
+              <w:shd w:val="clear" w:color="auto" w:fill="FFFFFF"/>
+              <w:spacing w:line="300" w:lineRule="atLeast"/>
+              <w:rPr>
+                <w:rFonts w:ascii="Menlo" w:hAnsi="Menlo" w:cs="Menlo"/>
+                <w:color w:val="000000"/>
+                <w:sz w:val="16"/>
+                <w:szCs w:val="16"/>
+              </w:rPr>
+            </w:pPr>
+            <w:r>
+              <w:rPr>
+                <w:rFonts w:ascii="Menlo" w:hAnsi="Menlo" w:cs="Menlo"/>
+                <w:color w:val="001080"/>
+                <w:sz w:val="16"/>
+                <w:szCs w:val="16"/>
+              </w:rPr>
+              <w:t>LIBS</w:t>
+            </w:r>
+            <w:r>
+              <w:rPr>
+                <w:rFonts w:ascii="Menlo" w:hAnsi="Menlo" w:cs="Menlo"/>
+                <w:color w:val="000000"/>
+                <w:sz w:val="16"/>
+                <w:szCs w:val="16"/>
+              </w:rPr>
+              <w:t> += -</w:t>
+            </w:r>
+            <w:proofErr w:type="spellStart"/>
+            <w:r>
+              <w:rPr>
+                <w:rFonts w:ascii="Menlo" w:hAnsi="Menlo" w:cs="Menlo"/>
+                <w:color w:val="000000"/>
+                <w:sz w:val="16"/>
+                <w:szCs w:val="16"/>
+              </w:rPr>
+              <w:t>lm</w:t>
+            </w:r>
+            <w:proofErr w:type="spellEnd"/>
+          </w:p>
+          <w:p>
+            <w:pPr>
+              <w:shd w:val="clear" w:color="auto" w:fill="FFFFFF"/>
+              <w:spacing w:line="300" w:lineRule="atLeast"/>
+              <w:rPr>
+                <w:rFonts w:ascii="Menlo" w:hAnsi="Menlo" w:cs="Menlo"/>
+                <w:color w:val="000000"/>
+                <w:sz w:val="16"/>
+                <w:szCs w:val="16"/>
               </w:rPr>
             </w:pPr>
           </w:p>
@@ -3958,27 +4440,18 @@
               <w:rPr>
                 <w:rFonts w:ascii="Menlo" w:hAnsi="Menlo" w:cs="Menlo"/>
                 <w:color w:val="000000"/>
-                <w:sz w:val="18"/>
-                <w:szCs w:val="18"/>
+                <w:sz w:val="16"/>
+                <w:szCs w:val="16"/>
               </w:rPr>
             </w:pPr>
             <w:r>
               <w:rPr>
                 <w:rFonts w:ascii="Menlo" w:hAnsi="Menlo" w:cs="Menlo"/>
-                <w:color w:val="795E26"/>
-                <w:sz w:val="18"/>
-                <w:szCs w:val="18"/>
-              </w:rPr>
-              <w:t>mp1_20161603</w:t>
-            </w:r>
-            <w:r>
-              <w:rPr>
-                <w:rFonts w:ascii="Menlo" w:hAnsi="Menlo" w:cs="Menlo"/>
-                <w:color w:val="000000"/>
-                <w:sz w:val="18"/>
-                <w:szCs w:val="18"/>
-              </w:rPr>
-              <w:t>: mp2_20161603.c</w:t>
+                <w:color w:val="008000"/>
+                <w:sz w:val="16"/>
+                <w:szCs w:val="16"/>
+              </w:rPr>
+              <w:t># making the executable from object file</w:t>
             </w:r>
           </w:p>
           <w:p>
@@ -3988,18 +4461,27 @@
               <w:rPr>
                 <w:rFonts w:ascii="Menlo" w:hAnsi="Menlo" w:cs="Menlo"/>
                 <w:color w:val="000000"/>
-                <w:sz w:val="18"/>
-                <w:szCs w:val="18"/>
+                <w:sz w:val="16"/>
+                <w:szCs w:val="16"/>
               </w:rPr>
             </w:pPr>
             <w:r>
               <w:rPr>
                 <w:rFonts w:ascii="Menlo" w:hAnsi="Menlo" w:cs="Menlo"/>
-                <w:color w:val="000000"/>
-                <w:sz w:val="18"/>
-                <w:szCs w:val="18"/>
-              </w:rPr>
-              <w:t>   gcc -std=c99 -O0 -o mp2_20161603 mp2_20161603.c</w:t>
+                <w:color w:val="795E26"/>
+                <w:sz w:val="16"/>
+                <w:szCs w:val="16"/>
+              </w:rPr>
+              <w:t>mp2_20161603</w:t>
+            </w:r>
+            <w:r>
+              <w:rPr>
+                <w:rFonts w:ascii="Menlo" w:hAnsi="Menlo" w:cs="Menlo"/>
+                <w:color w:val="000000"/>
+                <w:sz w:val="16"/>
+                <w:szCs w:val="16"/>
+              </w:rPr>
+              <w:t>: mp2_20161603.o</w:t>
             </w:r>
           </w:p>
           <w:p>
@@ -4009,8 +4491,128 @@
               <w:rPr>
                 <w:rFonts w:ascii="Menlo" w:hAnsi="Menlo" w:cs="Menlo"/>
                 <w:color w:val="000000"/>
-                <w:sz w:val="18"/>
-                <w:szCs w:val="18"/>
+                <w:sz w:val="16"/>
+                <w:szCs w:val="16"/>
+              </w:rPr>
+            </w:pPr>
+            <w:r>
+              <w:rPr>
+                <w:rFonts w:ascii="Menlo" w:hAnsi="Menlo" w:cs="Menlo"/>
+                <w:color w:val="000000"/>
+                <w:sz w:val="16"/>
+                <w:szCs w:val="16"/>
+              </w:rPr>
+              <w:t>   </w:t>
+            </w:r>
+            <w:r>
+              <w:rPr>
+                <w:rFonts w:ascii="Menlo" w:hAnsi="Menlo" w:cs="Menlo"/>
+                <w:color w:val="A31515"/>
+                <w:sz w:val="16"/>
+                <w:szCs w:val="16"/>
+              </w:rPr>
+              <w:t>$(</w:t>
+            </w:r>
+            <w:r>
+              <w:rPr>
+                <w:rFonts w:ascii="Menlo" w:hAnsi="Menlo" w:cs="Menlo"/>
+                <w:color w:val="001080"/>
+                <w:sz w:val="16"/>
+                <w:szCs w:val="16"/>
+              </w:rPr>
+              <w:t>CC</w:t>
+            </w:r>
+            <w:r>
+              <w:rPr>
+                <w:rFonts w:ascii="Menlo" w:hAnsi="Menlo" w:cs="Menlo"/>
+                <w:color w:val="A31515"/>
+                <w:sz w:val="16"/>
+                <w:szCs w:val="16"/>
+              </w:rPr>
+              <w:t>)</w:t>
+            </w:r>
+            <w:r>
+              <w:rPr>
+                <w:rFonts w:ascii="Menlo" w:hAnsi="Menlo" w:cs="Menlo"/>
+                <w:color w:val="000000"/>
+                <w:sz w:val="16"/>
+                <w:szCs w:val="16"/>
+              </w:rPr>
+              <w:t> </w:t>
+            </w:r>
+            <w:r>
+              <w:rPr>
+                <w:rFonts w:ascii="Menlo" w:hAnsi="Menlo" w:cs="Menlo"/>
+                <w:color w:val="A31515"/>
+                <w:sz w:val="16"/>
+                <w:szCs w:val="16"/>
+              </w:rPr>
+              <w:t>$(</w:t>
+            </w:r>
+            <w:r>
+              <w:rPr>
+                <w:rFonts w:ascii="Menlo" w:hAnsi="Menlo" w:cs="Menlo"/>
+                <w:color w:val="001080"/>
+                <w:sz w:val="16"/>
+                <w:szCs w:val="16"/>
+              </w:rPr>
+              <w:t>CFLAGS</w:t>
+            </w:r>
+            <w:r>
+              <w:rPr>
+                <w:rFonts w:ascii="Menlo" w:hAnsi="Menlo" w:cs="Menlo"/>
+                <w:color w:val="A31515"/>
+                <w:sz w:val="16"/>
+                <w:szCs w:val="16"/>
+              </w:rPr>
+              <w:t>)</w:t>
+            </w:r>
+            <w:r>
+              <w:rPr>
+                <w:rFonts w:ascii="Menlo" w:hAnsi="Menlo" w:cs="Menlo"/>
+                <w:color w:val="000000"/>
+                <w:sz w:val="16"/>
+                <w:szCs w:val="16"/>
+              </w:rPr>
+              <w:t> mp2_20161603.o -o mp2_20161603 </w:t>
+            </w:r>
+            <w:r>
+              <w:rPr>
+                <w:rFonts w:ascii="Menlo" w:hAnsi="Menlo" w:cs="Menlo"/>
+                <w:color w:val="A31515"/>
+                <w:sz w:val="16"/>
+                <w:szCs w:val="16"/>
+              </w:rPr>
+              <w:t>$(</w:t>
+            </w:r>
+            <w:r>
+              <w:rPr>
+                <w:rFonts w:ascii="Menlo" w:hAnsi="Menlo" w:cs="Menlo"/>
+                <w:color w:val="001080"/>
+                <w:sz w:val="16"/>
+                <w:szCs w:val="16"/>
+              </w:rPr>
+              <w:t>LIBS</w:t>
+            </w:r>
+            <w:r>
+              <w:rPr>
+                <w:rFonts w:ascii="Menlo" w:hAnsi="Menlo" w:cs="Menlo"/>
+                <w:color w:val="A31515"/>
+                <w:sz w:val="16"/>
+                <w:szCs w:val="16"/>
+              </w:rPr>
+              <w:t>)</w:t>
+            </w:r>
+          </w:p>
+          <w:p>
+            <w:pPr>
+              <w:shd w:val="clear" w:color="auto" w:fill="FFFFFF"/>
+              <w:spacing w:line="300" w:lineRule="atLeast"/>
+              <w:rPr>
+                <w:rFonts w:ascii="Menlo" w:hAnsi="Menlo" w:cs="Menlo"/>
+                <w:color w:val="000000"/>
+                <w:sz w:val="16"/>
+                <w:szCs w:val="16"/>
               </w:rPr>
             </w:pPr>
           </w:p>
@@ -4021,37 +4623,192 @@
               <w:rPr>
                 <w:rFonts w:ascii="Menlo" w:hAnsi="Menlo" w:cs="Menlo"/>
                 <w:color w:val="000000"/>
-                <w:sz w:val="18"/>
-                <w:szCs w:val="18"/>
+                <w:sz w:val="16"/>
+                <w:szCs w:val="16"/>
               </w:rPr>
             </w:pPr>
             <w:r>
               <w:rPr>
                 <w:rFonts w:ascii="Menlo" w:hAnsi="Menlo" w:cs="Menlo"/>
-                <w:color w:val="795E26"/>
-                <w:sz w:val="18"/>
-                <w:szCs w:val="18"/>
-              </w:rPr>
-              <w:t>clean</w:t>
-            </w:r>
-            <w:r>
-              <w:rPr>
-                <w:rFonts w:ascii="Menlo" w:hAnsi="Menlo" w:cs="Menlo"/>
-                <w:color w:val="000000"/>
-                <w:sz w:val="18"/>
-                <w:szCs w:val="18"/>
-              </w:rPr>
-              <w:t>:</w:t>
+                <w:color w:val="008000"/>
+                <w:sz w:val="16"/>
+                <w:szCs w:val="16"/>
+              </w:rPr>
+              <w:t># an object file is made from one source code</w:t>
             </w:r>
           </w:p>
           <w:p>
             <w:pPr>
-              <w:keepNext/>
               <w:shd w:val="clear" w:color="auto" w:fill="FFFFFF"/>
               <w:spacing w:line="300" w:lineRule="atLeast"/>
               <w:rPr>
                 <w:rFonts w:ascii="Menlo" w:hAnsi="Menlo" w:cs="Menlo"/>
                 <w:color w:val="000000"/>
+                <w:sz w:val="16"/>
+                <w:szCs w:val="16"/>
+              </w:rPr>
+            </w:pPr>
+            <w:r>
+              <w:rPr>
+                <w:rFonts w:ascii="Menlo" w:hAnsi="Menlo" w:cs="Menlo"/>
+                <w:color w:val="795E26"/>
+                <w:sz w:val="16"/>
+                <w:szCs w:val="16"/>
+              </w:rPr>
+              <w:t>mp2_20161603.o</w:t>
+            </w:r>
+            <w:r>
+              <w:rPr>
+                <w:rFonts w:ascii="Menlo" w:hAnsi="Menlo" w:cs="Menlo"/>
+                <w:color w:val="000000"/>
+                <w:sz w:val="16"/>
+                <w:szCs w:val="16"/>
+              </w:rPr>
+              <w:t>: mp2_20161603.c</w:t>
+            </w:r>
+          </w:p>
+          <w:p>
+            <w:pPr>
+              <w:shd w:val="clear" w:color="auto" w:fill="FFFFFF"/>
+              <w:spacing w:line="300" w:lineRule="atLeast"/>
+              <w:rPr>
+                <w:rFonts w:ascii="Menlo" w:hAnsi="Menlo" w:cs="Menlo"/>
+                <w:color w:val="000000"/>
+                <w:sz w:val="16"/>
+                <w:szCs w:val="16"/>
+              </w:rPr>
+            </w:pPr>
+            <w:r>
+              <w:rPr>
+                <w:rFonts w:ascii="Menlo" w:hAnsi="Menlo" w:cs="Menlo"/>
+                <w:color w:val="000000"/>
+                <w:sz w:val="16"/>
+                <w:szCs w:val="16"/>
+              </w:rPr>
+              <w:t>   </w:t>
+            </w:r>
+            <w:r>
+              <w:rPr>
+                <w:rFonts w:ascii="Menlo" w:hAnsi="Menlo" w:cs="Menlo"/>
+                <w:color w:val="A31515"/>
+                <w:sz w:val="16"/>
+                <w:szCs w:val="16"/>
+              </w:rPr>
+              <w:t>$(</w:t>
+            </w:r>
+            <w:r>
+              <w:rPr>
+                <w:rFonts w:ascii="Menlo" w:hAnsi="Menlo" w:cs="Menlo"/>
+                <w:color w:val="001080"/>
+                <w:sz w:val="16"/>
+                <w:szCs w:val="16"/>
+              </w:rPr>
+              <w:t>CC</w:t>
+            </w:r>
+            <w:r>
+              <w:rPr>
+                <w:rFonts w:ascii="Menlo" w:hAnsi="Menlo" w:cs="Menlo"/>
+                <w:color w:val="A31515"/>
+                <w:sz w:val="16"/>
+                <w:szCs w:val="16"/>
+              </w:rPr>
+              <w:t>)</w:t>
+            </w:r>
+            <w:r>
+              <w:rPr>
+                <w:rFonts w:ascii="Menlo" w:hAnsi="Menlo" w:cs="Menlo"/>
+                <w:color w:val="000000"/>
+                <w:sz w:val="16"/>
+                <w:szCs w:val="16"/>
+              </w:rPr>
+              <w:t> </w:t>
+            </w:r>
+            <w:r>
+              <w:rPr>
+                <w:rFonts w:ascii="Menlo" w:hAnsi="Menlo" w:cs="Menlo"/>
+                <w:color w:val="A31515"/>
+                <w:sz w:val="16"/>
+                <w:szCs w:val="16"/>
+              </w:rPr>
+              <w:t>$(</w:t>
+            </w:r>
+            <w:r>
+              <w:rPr>
+                <w:rFonts w:ascii="Menlo" w:hAnsi="Menlo" w:cs="Menlo"/>
+                <w:color w:val="001080"/>
+                <w:sz w:val="16"/>
+                <w:szCs w:val="16"/>
+              </w:rPr>
+              <w:t>CFLAGS</w:t>
+            </w:r>
+            <w:r>
+              <w:rPr>
+                <w:rFonts w:ascii="Menlo" w:hAnsi="Menlo" w:cs="Menlo"/>
+                <w:color w:val="A31515"/>
+                <w:sz w:val="16"/>
+                <w:szCs w:val="16"/>
+              </w:rPr>
+              <w:t>)</w:t>
+            </w:r>
+            <w:r>
+              <w:rPr>
+                <w:rFonts w:ascii="Menlo" w:hAnsi="Menlo" w:cs="Menlo"/>
+                <w:color w:val="000000"/>
+                <w:sz w:val="16"/>
+                <w:szCs w:val="16"/>
+              </w:rPr>
+              <w:t> -c mp2_20161603.c</w:t>
+            </w:r>
+          </w:p>
+          <w:p>
+            <w:pPr>
+              <w:shd w:val="clear" w:color="auto" w:fill="FFFFFF"/>
+              <w:spacing w:line="300" w:lineRule="atLeast"/>
+              <w:rPr>
+                <w:rFonts w:ascii="Menlo" w:hAnsi="Menlo" w:cs="Menlo"/>
+                <w:color w:val="000000"/>
+                <w:sz w:val="16"/>
+                <w:szCs w:val="16"/>
+              </w:rPr>
+            </w:pPr>
+          </w:p>
+          <w:p>
+            <w:pPr>
+              <w:shd w:val="clear" w:color="auto" w:fill="FFFFFF"/>
+              <w:spacing w:line="300" w:lineRule="atLeast"/>
+              <w:rPr>
+                <w:rFonts w:ascii="Menlo" w:hAnsi="Menlo" w:cs="Menlo"/>
+                <w:color w:val="000000"/>
+                <w:sz w:val="16"/>
+                <w:szCs w:val="16"/>
+              </w:rPr>
+            </w:pPr>
+            <w:r>
+              <w:rPr>
+                <w:rFonts w:ascii="Menlo" w:hAnsi="Menlo" w:cs="Menlo"/>
+                <w:color w:val="795E26"/>
+                <w:sz w:val="16"/>
+                <w:szCs w:val="16"/>
+              </w:rPr>
+              <w:t>clean</w:t>
+            </w:r>
+            <w:r>
+              <w:rPr>
+                <w:rFonts w:ascii="Menlo" w:hAnsi="Menlo" w:cs="Menlo"/>
+                <w:color w:val="000000"/>
+                <w:sz w:val="16"/>
+                <w:szCs w:val="16"/>
+              </w:rPr>
+              <w:t>:</w:t>
+            </w:r>
+          </w:p>
+          <w:p>
+            <w:pPr>
+              <w:shd w:val="clear" w:color="auto" w:fill="FFFFFF"/>
+              <w:spacing w:line="300" w:lineRule="atLeast"/>
+              <w:rPr>
+                <w:rFonts w:ascii="Menlo" w:hAnsi="Menlo" w:cs="Menlo" w:hint="eastAsia"/>
+                <w:color w:val="000000"/>
                 <w:szCs w:val="20"/>
               </w:rPr>
             </w:pPr>
@@ -4059,10 +4816,10 @@
               <w:rPr>
                 <w:rFonts w:ascii="Menlo" w:hAnsi="Menlo" w:cs="Menlo"/>
                 <w:color w:val="000000"/>
-                <w:sz w:val="18"/>
-                <w:szCs w:val="18"/>
-              </w:rPr>
-              <w:t>   rm mp2_20161603</w:t>
+                <w:sz w:val="16"/>
+                <w:szCs w:val="16"/>
+              </w:rPr>
+              <w:t>   rm mp2_20161603 mp2_20161603.o</w:t>
             </w:r>
           </w:p>
         </w:tc>
@@ -4081,30 +4838,18 @@
       <w:r>
         <w:t xml:space="preserve">Figure </w:t>
       </w:r>
-      <w:r>
-        <w:fldChar w:fldCharType="begin"/>
-      </w:r>
-      <w:r>
-        <w:instrText xml:space="preserve"> SEQ Figure \* ARABIC </w:instrText>
-      </w:r>
-      <w:r>
-        <w:fldChar w:fldCharType="separate"/>
-      </w:r>
-      <w:r>
-        <w:rPr>
-          <w:noProof/>
-        </w:rPr>
-        <w:t>1</w:t>
-      </w:r>
-      <w:r>
-        <w:rPr>
-          <w:noProof/>
-        </w:rPr>
-        <w:fldChar w:fldCharType="end"/>
-      </w:r>
+      <w:fldSimple w:instr=" SEQ Figure \* ARABIC ">
+        <w:r>
+          <w:rPr>
+            <w:noProof/>
+          </w:rPr>
+          <w:t>1</w:t>
+        </w:r>
+      </w:fldSimple>
       <w:r>
         <w:t xml:space="preserve"> </w:t>
       </w:r>
+      <w:proofErr w:type="spellStart"/>
       <w:r>
         <w:rPr>
           <w:b w:val="0"/>
@@ -4112,6 +4857,7 @@
         </w:rPr>
         <w:t>Makefile</w:t>
       </w:r>
+      <w:proofErr w:type="spellEnd"/>
     </w:p>
     <w:p>
       <w:pPr>
@@ -4149,11 +4895,19 @@
         </w:rPr>
         <w:t xml:space="preserve">을 생성하는 </w:t>
       </w:r>
-      <w:r>
-        <w:rPr>
-          <w:szCs w:val="20"/>
-        </w:rPr>
-        <w:t xml:space="preserve">makein </w:t>
+      <w:proofErr w:type="spellStart"/>
+      <w:r>
+        <w:rPr>
+          <w:szCs w:val="20"/>
+        </w:rPr>
+        <w:t>makein</w:t>
+      </w:r>
+      <w:proofErr w:type="spellEnd"/>
+      <w:r>
+        <w:rPr>
+          <w:szCs w:val="20"/>
+        </w:rPr>
+        <w:t xml:space="preserve"> </w:t>
       </w:r>
       <w:r>
         <w:rPr>
@@ -4262,6 +5016,7 @@
               </w:rPr>
               <w:t> </w:t>
             </w:r>
+            <w:proofErr w:type="gramStart"/>
             <w:r>
               <w:rPr>
                 <w:rFonts w:ascii="Menlo" w:hAnsi="Menlo" w:cs="Menlo"/>
@@ -4280,6 +5035,7 @@
               </w:rPr>
               <w:t>(</w:t>
             </w:r>
+            <w:proofErr w:type="gramEnd"/>
             <w:r>
               <w:rPr>
                 <w:rFonts w:ascii="Menlo" w:hAnsi="Menlo" w:cs="Menlo"/>
@@ -4298,6 +5054,7 @@
               </w:rPr>
               <w:t> </w:t>
             </w:r>
+            <w:proofErr w:type="spellStart"/>
             <w:r>
               <w:rPr>
                 <w:rFonts w:ascii="Menlo" w:hAnsi="Menlo" w:cs="Menlo"/>
@@ -4307,6 +5064,7 @@
               </w:rPr>
               <w:t>argc</w:t>
             </w:r>
+            <w:proofErr w:type="spellEnd"/>
             <w:r>
               <w:rPr>
                 <w:rFonts w:ascii="Menlo" w:hAnsi="Menlo" w:cs="Menlo"/>
@@ -4352,6 +5110,7 @@
               </w:rPr>
               <w:t>* </w:t>
             </w:r>
+            <w:proofErr w:type="spellStart"/>
             <w:r>
               <w:rPr>
                 <w:rFonts w:ascii="Menlo" w:hAnsi="Menlo" w:cs="Menlo"/>
@@ -4361,6 +5120,7 @@
               </w:rPr>
               <w:t>argv</w:t>
             </w:r>
+            <w:proofErr w:type="spellEnd"/>
             <w:r>
               <w:rPr>
                 <w:rFonts w:ascii="Menlo" w:hAnsi="Menlo" w:cs="Menlo"/>
@@ -4398,7 +5158,27 @@
                 <w:sz w:val="16"/>
                 <w:szCs w:val="16"/>
               </w:rPr>
-              <w:t>   FILE* fp;</w:t>
+              <w:t>   FILE* </w:t>
+            </w:r>
+            <w:proofErr w:type="spellStart"/>
+            <w:r>
+              <w:rPr>
+                <w:rFonts w:ascii="Menlo" w:hAnsi="Menlo" w:cs="Menlo"/>
+                <w:color w:val="000000"/>
+                <w:sz w:val="16"/>
+                <w:szCs w:val="16"/>
+              </w:rPr>
+              <w:t>fp</w:t>
+            </w:r>
+            <w:proofErr w:type="spellEnd"/>
+            <w:r>
+              <w:rPr>
+                <w:rFonts w:ascii="Menlo" w:hAnsi="Menlo" w:cs="Menlo"/>
+                <w:color w:val="000000"/>
+                <w:sz w:val="16"/>
+                <w:szCs w:val="16"/>
+              </w:rPr>
+              <w:t>;</w:t>
             </w:r>
           </w:p>
           <w:p>
@@ -4421,6 +5201,7 @@
               </w:rPr>
               <w:t>   </w:t>
             </w:r>
+            <w:proofErr w:type="gramStart"/>
             <w:r>
               <w:rPr>
                 <w:rFonts w:ascii="Menlo" w:hAnsi="Menlo" w:cs="Menlo"/>
@@ -4437,7 +5218,28 @@
                 <w:sz w:val="16"/>
                 <w:szCs w:val="16"/>
               </w:rPr>
-              <w:t>(argc &lt; </w:t>
+              <w:t>(</w:t>
+            </w:r>
+            <w:proofErr w:type="spellStart"/>
+            <w:proofErr w:type="gramEnd"/>
+            <w:r>
+              <w:rPr>
+                <w:rFonts w:ascii="Menlo" w:hAnsi="Menlo" w:cs="Menlo"/>
+                <w:color w:val="000000"/>
+                <w:sz w:val="16"/>
+                <w:szCs w:val="16"/>
+              </w:rPr>
+              <w:t>argc</w:t>
+            </w:r>
+            <w:proofErr w:type="spellEnd"/>
+            <w:r>
+              <w:rPr>
+                <w:rFonts w:ascii="Menlo" w:hAnsi="Menlo" w:cs="Menlo"/>
+                <w:color w:val="000000"/>
+                <w:sz w:val="16"/>
+                <w:szCs w:val="16"/>
+              </w:rPr>
+              <w:t> &lt; </w:t>
             </w:r>
             <w:r>
               <w:rPr>
@@ -4478,6 +5280,7 @@
               </w:rPr>
               <w:t>      </w:t>
             </w:r>
+            <w:proofErr w:type="gramStart"/>
             <w:r>
               <w:rPr>
                 <w:rFonts w:ascii="Menlo" w:hAnsi="Menlo" w:cs="Menlo"/>
@@ -4494,7 +5297,17 @@
                 <w:sz w:val="16"/>
                 <w:szCs w:val="16"/>
               </w:rPr>
-              <w:t>(stderr, </w:t>
+              <w:t>(</w:t>
+            </w:r>
+            <w:proofErr w:type="gramEnd"/>
+            <w:r>
+              <w:rPr>
+                <w:rFonts w:ascii="Menlo" w:hAnsi="Menlo" w:cs="Menlo"/>
+                <w:color w:val="000000"/>
+                <w:sz w:val="16"/>
+                <w:szCs w:val="16"/>
+              </w:rPr>
+              <w:t>stderr, </w:t>
             </w:r>
             <w:r>
               <w:rPr>
@@ -4589,6 +5402,7 @@
               </w:rPr>
               <w:t>      </w:t>
             </w:r>
+            <w:proofErr w:type="gramStart"/>
             <w:r>
               <w:rPr>
                 <w:rFonts w:ascii="Menlo" w:hAnsi="Menlo" w:cs="Menlo"/>
@@ -4607,6 +5421,7 @@
               </w:rPr>
               <w:t>(</w:t>
             </w:r>
+            <w:proofErr w:type="gramEnd"/>
             <w:r>
               <w:rPr>
                 <w:rFonts w:ascii="Menlo" w:hAnsi="Menlo" w:cs="Menlo"/>
@@ -4667,6 +5482,7 @@
               </w:rPr>
               <w:t>   </w:t>
             </w:r>
+            <w:proofErr w:type="gramStart"/>
             <w:r>
               <w:rPr>
                 <w:rFonts w:ascii="Menlo" w:hAnsi="Menlo" w:cs="Menlo"/>
@@ -4683,8 +5499,39 @@
                 <w:sz w:val="16"/>
                 <w:szCs w:val="16"/>
               </w:rPr>
-              <w:t>(!(fp = </w:t>
-            </w:r>
+              <w:t>(</w:t>
+            </w:r>
+            <w:proofErr w:type="gramEnd"/>
+            <w:r>
+              <w:rPr>
+                <w:rFonts w:ascii="Menlo" w:hAnsi="Menlo" w:cs="Menlo"/>
+                <w:color w:val="000000"/>
+                <w:sz w:val="16"/>
+                <w:szCs w:val="16"/>
+              </w:rPr>
+              <w:t>!(</w:t>
+            </w:r>
+            <w:proofErr w:type="spellStart"/>
+            <w:r>
+              <w:rPr>
+                <w:rFonts w:ascii="Menlo" w:hAnsi="Menlo" w:cs="Menlo"/>
+                <w:color w:val="000000"/>
+                <w:sz w:val="16"/>
+                <w:szCs w:val="16"/>
+              </w:rPr>
+              <w:t>fp</w:t>
+            </w:r>
+            <w:proofErr w:type="spellEnd"/>
+            <w:r>
+              <w:rPr>
+                <w:rFonts w:ascii="Menlo" w:hAnsi="Menlo" w:cs="Menlo"/>
+                <w:color w:val="000000"/>
+                <w:sz w:val="16"/>
+                <w:szCs w:val="16"/>
+              </w:rPr>
+              <w:t> = </w:t>
+            </w:r>
+            <w:proofErr w:type="spellStart"/>
             <w:r>
               <w:rPr>
                 <w:rFonts w:ascii="Menlo" w:hAnsi="Menlo" w:cs="Menlo"/>
@@ -4694,6 +5541,7 @@
               </w:rPr>
               <w:t>fopen</w:t>
             </w:r>
+            <w:proofErr w:type="spellEnd"/>
             <w:r>
               <w:rPr>
                 <w:rFonts w:ascii="Menlo" w:hAnsi="Menlo" w:cs="Menlo"/>
@@ -4703,6 +5551,7 @@
               </w:rPr>
               <w:t>(</w:t>
             </w:r>
+            <w:proofErr w:type="spellStart"/>
             <w:r>
               <w:rPr>
                 <w:rFonts w:ascii="Menlo" w:hAnsi="Menlo" w:cs="Menlo"/>
@@ -4712,6 +5561,7 @@
               </w:rPr>
               <w:t>argv</w:t>
             </w:r>
+            <w:proofErr w:type="spellEnd"/>
             <w:r>
               <w:rPr>
                 <w:rFonts w:ascii="Menlo" w:hAnsi="Menlo" w:cs="Menlo"/>
@@ -4778,6 +5628,8 @@
               </w:rPr>
               <w:t>      </w:t>
             </w:r>
+            <w:proofErr w:type="spellStart"/>
+            <w:proofErr w:type="gramStart"/>
             <w:r>
               <w:rPr>
                 <w:rFonts w:ascii="Menlo" w:hAnsi="Menlo" w:cs="Menlo"/>
@@ -4787,14 +5639,25 @@
               </w:rPr>
               <w:t>fprintf</w:t>
             </w:r>
-            <w:r>
-              <w:rPr>
-                <w:rFonts w:ascii="Menlo" w:hAnsi="Menlo" w:cs="Menlo"/>
-                <w:color w:val="000000"/>
-                <w:sz w:val="16"/>
-                <w:szCs w:val="16"/>
-              </w:rPr>
-              <w:t>(stderr, </w:t>
+            <w:proofErr w:type="spellEnd"/>
+            <w:r>
+              <w:rPr>
+                <w:rFonts w:ascii="Menlo" w:hAnsi="Menlo" w:cs="Menlo"/>
+                <w:color w:val="000000"/>
+                <w:sz w:val="16"/>
+                <w:szCs w:val="16"/>
+              </w:rPr>
+              <w:t>(</w:t>
+            </w:r>
+            <w:proofErr w:type="gramEnd"/>
+            <w:r>
+              <w:rPr>
+                <w:rFonts w:ascii="Menlo" w:hAnsi="Menlo" w:cs="Menlo"/>
+                <w:color w:val="000000"/>
+                <w:sz w:val="16"/>
+                <w:szCs w:val="16"/>
+              </w:rPr>
+              <w:t>stderr, </w:t>
             </w:r>
             <w:r>
               <w:rPr>
@@ -4832,6 +5695,7 @@
               </w:rPr>
               <w:t>, </w:t>
             </w:r>
+            <w:proofErr w:type="spellStart"/>
             <w:r>
               <w:rPr>
                 <w:rFonts w:ascii="Menlo" w:hAnsi="Menlo" w:cs="Menlo"/>
@@ -4841,6 +5705,7 @@
               </w:rPr>
               <w:t>argv</w:t>
             </w:r>
+            <w:proofErr w:type="spellEnd"/>
             <w:r>
               <w:rPr>
                 <w:rFonts w:ascii="Menlo" w:hAnsi="Menlo" w:cs="Menlo"/>
@@ -4889,6 +5754,7 @@
               </w:rPr>
               <w:t>      </w:t>
             </w:r>
+            <w:proofErr w:type="gramStart"/>
             <w:r>
               <w:rPr>
                 <w:rFonts w:ascii="Menlo" w:hAnsi="Menlo" w:cs="Menlo"/>
@@ -4907,6 +5773,7 @@
               </w:rPr>
               <w:t>(</w:t>
             </w:r>
+            <w:proofErr w:type="gramEnd"/>
             <w:r>
               <w:rPr>
                 <w:rFonts w:ascii="Menlo" w:hAnsi="Menlo" w:cs="Menlo"/>
@@ -4944,6 +5811,7 @@
                 <w:sz w:val="16"/>
                 <w:szCs w:val="16"/>
               </w:rPr>
+              <w:lastRenderedPageBreak/>
               <w:t>   }</w:t>
             </w:r>
           </w:p>
@@ -4985,6 +5853,7 @@
               </w:rPr>
               <w:t> num = </w:t>
             </w:r>
+            <w:proofErr w:type="spellStart"/>
             <w:r>
               <w:rPr>
                 <w:rFonts w:ascii="Menlo" w:hAnsi="Menlo" w:cs="Menlo"/>
@@ -4994,6 +5863,7 @@
               </w:rPr>
               <w:t>atoi</w:t>
             </w:r>
+            <w:proofErr w:type="spellEnd"/>
             <w:r>
               <w:rPr>
                 <w:rFonts w:ascii="Menlo" w:hAnsi="Menlo" w:cs="Menlo"/>
@@ -5003,6 +5873,8 @@
               </w:rPr>
               <w:t>(</w:t>
             </w:r>
+            <w:proofErr w:type="spellStart"/>
+            <w:proofErr w:type="gramStart"/>
             <w:r>
               <w:rPr>
                 <w:rFonts w:ascii="Menlo" w:hAnsi="Menlo" w:cs="Menlo"/>
@@ -5012,6 +5884,7 @@
               </w:rPr>
               <w:t>argv</w:t>
             </w:r>
+            <w:proofErr w:type="spellEnd"/>
             <w:r>
               <w:rPr>
                 <w:rFonts w:ascii="Menlo" w:hAnsi="Menlo" w:cs="Menlo"/>
@@ -5021,6 +5894,7 @@
               </w:rPr>
               <w:t>[</w:t>
             </w:r>
+            <w:proofErr w:type="gramEnd"/>
             <w:r>
               <w:rPr>
                 <w:rFonts w:ascii="Menlo" w:hAnsi="Menlo" w:cs="Menlo"/>
@@ -5078,6 +5952,7 @@
               </w:rPr>
               <w:t> min = </w:t>
             </w:r>
+            <w:proofErr w:type="spellStart"/>
             <w:r>
               <w:rPr>
                 <w:rFonts w:ascii="Menlo" w:hAnsi="Menlo" w:cs="Menlo"/>
@@ -5087,6 +5962,7 @@
               </w:rPr>
               <w:t>atoi</w:t>
             </w:r>
+            <w:proofErr w:type="spellEnd"/>
             <w:r>
               <w:rPr>
                 <w:rFonts w:ascii="Menlo" w:hAnsi="Menlo" w:cs="Menlo"/>
@@ -5096,6 +5972,8 @@
               </w:rPr>
               <w:t>(</w:t>
             </w:r>
+            <w:proofErr w:type="spellStart"/>
+            <w:proofErr w:type="gramStart"/>
             <w:r>
               <w:rPr>
                 <w:rFonts w:ascii="Menlo" w:hAnsi="Menlo" w:cs="Menlo"/>
@@ -5105,6 +5983,7 @@
               </w:rPr>
               <w:t>argv</w:t>
             </w:r>
+            <w:proofErr w:type="spellEnd"/>
             <w:r>
               <w:rPr>
                 <w:rFonts w:ascii="Menlo" w:hAnsi="Menlo" w:cs="Menlo"/>
@@ -5114,6 +5993,7 @@
               </w:rPr>
               <w:t>[</w:t>
             </w:r>
+            <w:proofErr w:type="gramEnd"/>
             <w:r>
               <w:rPr>
                 <w:rFonts w:ascii="Menlo" w:hAnsi="Menlo" w:cs="Menlo"/>
@@ -5171,6 +6051,7 @@
               </w:rPr>
               <w:t> max = </w:t>
             </w:r>
+            <w:proofErr w:type="spellStart"/>
             <w:r>
               <w:rPr>
                 <w:rFonts w:ascii="Menlo" w:hAnsi="Menlo" w:cs="Menlo"/>
@@ -5180,6 +6061,7 @@
               </w:rPr>
               <w:t>atoi</w:t>
             </w:r>
+            <w:proofErr w:type="spellEnd"/>
             <w:r>
               <w:rPr>
                 <w:rFonts w:ascii="Menlo" w:hAnsi="Menlo" w:cs="Menlo"/>
@@ -5189,6 +6071,8 @@
               </w:rPr>
               <w:t>(</w:t>
             </w:r>
+            <w:proofErr w:type="spellStart"/>
+            <w:proofErr w:type="gramStart"/>
             <w:r>
               <w:rPr>
                 <w:rFonts w:ascii="Menlo" w:hAnsi="Menlo" w:cs="Menlo"/>
@@ -5198,6 +6082,7 @@
               </w:rPr>
               <w:t>argv</w:t>
             </w:r>
+            <w:proofErr w:type="spellEnd"/>
             <w:r>
               <w:rPr>
                 <w:rFonts w:ascii="Menlo" w:hAnsi="Menlo" w:cs="Menlo"/>
@@ -5207,6 +6092,7 @@
               </w:rPr>
               <w:t>[</w:t>
             </w:r>
+            <w:proofErr w:type="gramEnd"/>
             <w:r>
               <w:rPr>
                 <w:rFonts w:ascii="Menlo" w:hAnsi="Menlo" w:cs="Menlo"/>
@@ -5303,6 +6189,7 @@
               </w:rPr>
               <w:t>(</w:t>
             </w:r>
+            <w:proofErr w:type="spellStart"/>
             <w:r>
               <w:rPr>
                 <w:rFonts w:ascii="Menlo" w:hAnsi="Menlo" w:cs="Menlo"/>
@@ -5312,6 +6199,7 @@
               </w:rPr>
               <w:t>sizeof</w:t>
             </w:r>
+            <w:proofErr w:type="spellEnd"/>
             <w:r>
               <w:rPr>
                 <w:rFonts w:ascii="Menlo" w:hAnsi="Menlo" w:cs="Menlo"/>
@@ -5360,6 +6248,7 @@
               </w:rPr>
               <w:t>   </w:t>
             </w:r>
+            <w:proofErr w:type="spellStart"/>
             <w:r>
               <w:rPr>
                 <w:rFonts w:ascii="Menlo" w:hAnsi="Menlo" w:cs="Menlo"/>
@@ -5369,6 +6258,7 @@
               </w:rPr>
               <w:t>srand</w:t>
             </w:r>
+            <w:proofErr w:type="spellEnd"/>
             <w:r>
               <w:rPr>
                 <w:rFonts w:ascii="Menlo" w:hAnsi="Menlo" w:cs="Menlo"/>
@@ -5378,6 +6268,7 @@
               </w:rPr>
               <w:t>(</w:t>
             </w:r>
+            <w:proofErr w:type="spellStart"/>
             <w:r>
               <w:rPr>
                 <w:rFonts w:ascii="Menlo" w:hAnsi="Menlo" w:cs="Menlo"/>
@@ -5387,6 +6278,7 @@
               </w:rPr>
               <w:t>atoi</w:t>
             </w:r>
+            <w:proofErr w:type="spellEnd"/>
             <w:r>
               <w:rPr>
                 <w:rFonts w:ascii="Menlo" w:hAnsi="Menlo" w:cs="Menlo"/>
@@ -5396,6 +6288,8 @@
               </w:rPr>
               <w:t>(</w:t>
             </w:r>
+            <w:proofErr w:type="spellStart"/>
+            <w:proofErr w:type="gramStart"/>
             <w:r>
               <w:rPr>
                 <w:rFonts w:ascii="Menlo" w:hAnsi="Menlo" w:cs="Menlo"/>
@@ -5405,6 +6299,7 @@
               </w:rPr>
               <w:t>argv</w:t>
             </w:r>
+            <w:proofErr w:type="spellEnd"/>
             <w:r>
               <w:rPr>
                 <w:rFonts w:ascii="Menlo" w:hAnsi="Menlo" w:cs="Menlo"/>
@@ -5414,6 +6309,7 @@
               </w:rPr>
               <w:t>[</w:t>
             </w:r>
+            <w:proofErr w:type="gramEnd"/>
             <w:r>
               <w:rPr>
                 <w:rFonts w:ascii="Menlo" w:hAnsi="Menlo" w:cs="Menlo"/>
@@ -5453,6 +6349,7 @@
               </w:rPr>
               <w:t>   </w:t>
             </w:r>
+            <w:proofErr w:type="gramStart"/>
             <w:r>
               <w:rPr>
                 <w:rFonts w:ascii="Menlo" w:hAnsi="Menlo" w:cs="Menlo"/>
@@ -5471,6 +6368,7 @@
               </w:rPr>
               <w:t>(</w:t>
             </w:r>
+            <w:proofErr w:type="gramEnd"/>
             <w:r>
               <w:rPr>
                 <w:rFonts w:ascii="Menlo" w:hAnsi="Menlo" w:cs="Menlo"/>
@@ -5487,7 +6385,27 @@
                 <w:sz w:val="16"/>
                 <w:szCs w:val="16"/>
               </w:rPr>
-              <w:t> i=</w:t>
+              <w:t> </w:t>
+            </w:r>
+            <w:proofErr w:type="spellStart"/>
+            <w:r>
+              <w:rPr>
+                <w:rFonts w:ascii="Menlo" w:hAnsi="Menlo" w:cs="Menlo"/>
+                <w:color w:val="000000"/>
+                <w:sz w:val="16"/>
+                <w:szCs w:val="16"/>
+              </w:rPr>
+              <w:t>i</w:t>
+            </w:r>
+            <w:proofErr w:type="spellEnd"/>
+            <w:r>
+              <w:rPr>
+                <w:rFonts w:ascii="Menlo" w:hAnsi="Menlo" w:cs="Menlo"/>
+                <w:color w:val="000000"/>
+                <w:sz w:val="16"/>
+                <w:szCs w:val="16"/>
+              </w:rPr>
+              <w:t>=</w:t>
             </w:r>
             <w:r>
               <w:rPr>
@@ -5505,7 +6423,47 @@
                 <w:sz w:val="16"/>
                 <w:szCs w:val="16"/>
               </w:rPr>
-              <w:t> ; i&lt;num ; i++) {</w:t>
+              <w:t> ; </w:t>
+            </w:r>
+            <w:proofErr w:type="spellStart"/>
+            <w:r>
+              <w:rPr>
+                <w:rFonts w:ascii="Menlo" w:hAnsi="Menlo" w:cs="Menlo"/>
+                <w:color w:val="000000"/>
+                <w:sz w:val="16"/>
+                <w:szCs w:val="16"/>
+              </w:rPr>
+              <w:t>i</w:t>
+            </w:r>
+            <w:proofErr w:type="spellEnd"/>
+            <w:r>
+              <w:rPr>
+                <w:rFonts w:ascii="Menlo" w:hAnsi="Menlo" w:cs="Menlo"/>
+                <w:color w:val="000000"/>
+                <w:sz w:val="16"/>
+                <w:szCs w:val="16"/>
+              </w:rPr>
+              <w:t>&lt;num ; </w:t>
+            </w:r>
+            <w:proofErr w:type="spellStart"/>
+            <w:r>
+              <w:rPr>
+                <w:rFonts w:ascii="Menlo" w:hAnsi="Menlo" w:cs="Menlo"/>
+                <w:color w:val="000000"/>
+                <w:sz w:val="16"/>
+                <w:szCs w:val="16"/>
+              </w:rPr>
+              <w:t>i</w:t>
+            </w:r>
+            <w:proofErr w:type="spellEnd"/>
+            <w:r>
+              <w:rPr>
+                <w:rFonts w:ascii="Menlo" w:hAnsi="Menlo" w:cs="Menlo"/>
+                <w:color w:val="000000"/>
+                <w:sz w:val="16"/>
+                <w:szCs w:val="16"/>
+              </w:rPr>
+              <w:t>++) {</w:t>
             </w:r>
           </w:p>
           <w:p>
@@ -5526,7 +6484,6 @@
                 <w:sz w:val="16"/>
                 <w:szCs w:val="16"/>
               </w:rPr>
-              <w:lastRenderedPageBreak/>
               <w:t>      </w:t>
             </w:r>
             <w:r>
@@ -5545,7 +6502,27 @@
                 <w:sz w:val="16"/>
                 <w:szCs w:val="16"/>
               </w:rPr>
-              <w:t>[i] = </w:t>
+              <w:t>[</w:t>
+            </w:r>
+            <w:proofErr w:type="spellStart"/>
+            <w:r>
+              <w:rPr>
+                <w:rFonts w:ascii="Menlo" w:hAnsi="Menlo" w:cs="Menlo"/>
+                <w:color w:val="000000"/>
+                <w:sz w:val="16"/>
+                <w:szCs w:val="16"/>
+              </w:rPr>
+              <w:t>i</w:t>
+            </w:r>
+            <w:proofErr w:type="spellEnd"/>
+            <w:r>
+              <w:rPr>
+                <w:rFonts w:ascii="Menlo" w:hAnsi="Menlo" w:cs="Menlo"/>
+                <w:color w:val="000000"/>
+                <w:sz w:val="16"/>
+                <w:szCs w:val="16"/>
+              </w:rPr>
+              <w:t>] = </w:t>
             </w:r>
             <w:r>
               <w:rPr>
@@ -5556,14 +6533,25 @@
               </w:rPr>
               <w:t>rand</w:t>
             </w:r>
-            <w:r>
-              <w:rPr>
-                <w:rFonts w:ascii="Menlo" w:hAnsi="Menlo" w:cs="Menlo"/>
-                <w:color w:val="000000"/>
-                <w:sz w:val="16"/>
-                <w:szCs w:val="16"/>
-              </w:rPr>
-              <w:t>()%(max-min)+min;</w:t>
+            <w:proofErr w:type="gramStart"/>
+            <w:r>
+              <w:rPr>
+                <w:rFonts w:ascii="Menlo" w:hAnsi="Menlo" w:cs="Menlo"/>
+                <w:color w:val="000000"/>
+                <w:sz w:val="16"/>
+                <w:szCs w:val="16"/>
+              </w:rPr>
+              <w:t>()%</w:t>
+            </w:r>
+            <w:proofErr w:type="gramEnd"/>
+            <w:r>
+              <w:rPr>
+                <w:rFonts w:ascii="Menlo" w:hAnsi="Menlo" w:cs="Menlo"/>
+                <w:color w:val="000000"/>
+                <w:sz w:val="16"/>
+                <w:szCs w:val="16"/>
+              </w:rPr>
+              <w:t>(max-min)+min;</w:t>
             </w:r>
           </w:p>
           <w:p>
@@ -5637,6 +6625,7 @@
               </w:rPr>
               <w:t>(</w:t>
             </w:r>
+            <w:proofErr w:type="spellStart"/>
             <w:r>
               <w:rPr>
                 <w:rFonts w:ascii="Menlo" w:hAnsi="Menlo" w:cs="Menlo"/>
@@ -5646,6 +6635,7 @@
               </w:rPr>
               <w:t>atoi</w:t>
             </w:r>
+            <w:proofErr w:type="spellEnd"/>
             <w:r>
               <w:rPr>
                 <w:rFonts w:ascii="Menlo" w:hAnsi="Menlo" w:cs="Menlo"/>
@@ -5655,6 +6645,8 @@
               </w:rPr>
               <w:t>(</w:t>
             </w:r>
+            <w:proofErr w:type="spellStart"/>
+            <w:proofErr w:type="gramStart"/>
             <w:r>
               <w:rPr>
                 <w:rFonts w:ascii="Menlo" w:hAnsi="Menlo" w:cs="Menlo"/>
@@ -5664,6 +6656,7 @@
               </w:rPr>
               <w:t>argv</w:t>
             </w:r>
+            <w:proofErr w:type="spellEnd"/>
             <w:r>
               <w:rPr>
                 <w:rFonts w:ascii="Menlo" w:hAnsi="Menlo" w:cs="Menlo"/>
@@ -5673,6 +6666,7 @@
               </w:rPr>
               <w:t>[</w:t>
             </w:r>
+            <w:proofErr w:type="gramEnd"/>
             <w:r>
               <w:rPr>
                 <w:rFonts w:ascii="Menlo" w:hAnsi="Menlo" w:cs="Menlo"/>
@@ -5712,6 +6706,7 @@
               </w:rPr>
               <w:t>      </w:t>
             </w:r>
+            <w:proofErr w:type="spellStart"/>
             <w:r>
               <w:rPr>
                 <w:rFonts w:ascii="Menlo" w:hAnsi="Menlo" w:cs="Menlo"/>
@@ -5719,16 +6714,37 @@
                 <w:sz w:val="16"/>
                 <w:szCs w:val="16"/>
               </w:rPr>
-              <w:t>quick_sort</w:t>
-            </w:r>
-            <w:r>
-              <w:rPr>
-                <w:rFonts w:ascii="Menlo" w:hAnsi="Menlo" w:cs="Menlo"/>
-                <w:color w:val="000000"/>
-                <w:sz w:val="16"/>
-                <w:szCs w:val="16"/>
-              </w:rPr>
-              <w:t>(data, </w:t>
+              <w:t>quick_</w:t>
+            </w:r>
+            <w:proofErr w:type="gramStart"/>
+            <w:r>
+              <w:rPr>
+                <w:rFonts w:ascii="Menlo" w:hAnsi="Menlo" w:cs="Menlo"/>
+                <w:color w:val="795E26"/>
+                <w:sz w:val="16"/>
+                <w:szCs w:val="16"/>
+              </w:rPr>
+              <w:t>sort</w:t>
+            </w:r>
+            <w:proofErr w:type="spellEnd"/>
+            <w:r>
+              <w:rPr>
+                <w:rFonts w:ascii="Menlo" w:hAnsi="Menlo" w:cs="Menlo"/>
+                <w:color w:val="000000"/>
+                <w:sz w:val="16"/>
+                <w:szCs w:val="16"/>
+              </w:rPr>
+              <w:t>(</w:t>
+            </w:r>
+            <w:proofErr w:type="gramEnd"/>
+            <w:r>
+              <w:rPr>
+                <w:rFonts w:ascii="Menlo" w:hAnsi="Menlo" w:cs="Menlo"/>
+                <w:color w:val="000000"/>
+                <w:sz w:val="16"/>
+                <w:szCs w:val="16"/>
+              </w:rPr>
+              <w:t>data, </w:t>
             </w:r>
             <w:r>
               <w:rPr>
@@ -5820,6 +6836,8 @@
               </w:rPr>
               <w:t>   </w:t>
             </w:r>
+            <w:proofErr w:type="spellStart"/>
+            <w:proofErr w:type="gramStart"/>
             <w:r>
               <w:rPr>
                 <w:rFonts w:ascii="Menlo" w:hAnsi="Menlo" w:cs="Menlo"/>
@@ -5829,14 +6847,36 @@
               </w:rPr>
               <w:t>fprintf</w:t>
             </w:r>
-            <w:r>
-              <w:rPr>
-                <w:rFonts w:ascii="Menlo" w:hAnsi="Menlo" w:cs="Menlo"/>
-                <w:color w:val="000000"/>
-                <w:sz w:val="16"/>
-                <w:szCs w:val="16"/>
-              </w:rPr>
-              <w:t>(fp, </w:t>
+            <w:proofErr w:type="spellEnd"/>
+            <w:r>
+              <w:rPr>
+                <w:rFonts w:ascii="Menlo" w:hAnsi="Menlo" w:cs="Menlo"/>
+                <w:color w:val="000000"/>
+                <w:sz w:val="16"/>
+                <w:szCs w:val="16"/>
+              </w:rPr>
+              <w:t>(</w:t>
+            </w:r>
+            <w:proofErr w:type="spellStart"/>
+            <w:proofErr w:type="gramEnd"/>
+            <w:r>
+              <w:rPr>
+                <w:rFonts w:ascii="Menlo" w:hAnsi="Menlo" w:cs="Menlo"/>
+                <w:color w:val="000000"/>
+                <w:sz w:val="16"/>
+                <w:szCs w:val="16"/>
+              </w:rPr>
+              <w:t>fp</w:t>
+            </w:r>
+            <w:proofErr w:type="spellEnd"/>
+            <w:r>
+              <w:rPr>
+                <w:rFonts w:ascii="Menlo" w:hAnsi="Menlo" w:cs="Menlo"/>
+                <w:color w:val="000000"/>
+                <w:sz w:val="16"/>
+                <w:szCs w:val="16"/>
+              </w:rPr>
+              <w:t>, </w:t>
             </w:r>
             <w:r>
               <w:rPr>
@@ -5877,6 +6917,7 @@
               </w:rPr>
               <w:t>   </w:t>
             </w:r>
+            <w:proofErr w:type="gramStart"/>
             <w:r>
               <w:rPr>
                 <w:rFonts w:ascii="Menlo" w:hAnsi="Menlo" w:cs="Menlo"/>
@@ -5895,6 +6936,7 @@
               </w:rPr>
               <w:t>(</w:t>
             </w:r>
+            <w:proofErr w:type="gramEnd"/>
             <w:r>
               <w:rPr>
                 <w:rFonts w:ascii="Menlo" w:hAnsi="Menlo" w:cs="Menlo"/>
@@ -5911,7 +6953,27 @@
                 <w:sz w:val="16"/>
                 <w:szCs w:val="16"/>
               </w:rPr>
-              <w:t> i=</w:t>
+              <w:t> </w:t>
+            </w:r>
+            <w:proofErr w:type="spellStart"/>
+            <w:r>
+              <w:rPr>
+                <w:rFonts w:ascii="Menlo" w:hAnsi="Menlo" w:cs="Menlo"/>
+                <w:color w:val="000000"/>
+                <w:sz w:val="16"/>
+                <w:szCs w:val="16"/>
+              </w:rPr>
+              <w:t>i</w:t>
+            </w:r>
+            <w:proofErr w:type="spellEnd"/>
+            <w:r>
+              <w:rPr>
+                <w:rFonts w:ascii="Menlo" w:hAnsi="Menlo" w:cs="Menlo"/>
+                <w:color w:val="000000"/>
+                <w:sz w:val="16"/>
+                <w:szCs w:val="16"/>
+              </w:rPr>
+              <w:t>=</w:t>
             </w:r>
             <w:r>
               <w:rPr>
@@ -5929,7 +6991,27 @@
                 <w:sz w:val="16"/>
                 <w:szCs w:val="16"/>
               </w:rPr>
-              <w:t> ; i&lt;num-</w:t>
+              <w:t> ; </w:t>
+            </w:r>
+            <w:proofErr w:type="spellStart"/>
+            <w:r>
+              <w:rPr>
+                <w:rFonts w:ascii="Menlo" w:hAnsi="Menlo" w:cs="Menlo"/>
+                <w:color w:val="000000"/>
+                <w:sz w:val="16"/>
+                <w:szCs w:val="16"/>
+              </w:rPr>
+              <w:t>i</w:t>
+            </w:r>
+            <w:proofErr w:type="spellEnd"/>
+            <w:r>
+              <w:rPr>
+                <w:rFonts w:ascii="Menlo" w:hAnsi="Menlo" w:cs="Menlo"/>
+                <w:color w:val="000000"/>
+                <w:sz w:val="16"/>
+                <w:szCs w:val="16"/>
+              </w:rPr>
+              <w:t>&lt;num-</w:t>
             </w:r>
             <w:r>
               <w:rPr>
@@ -5947,7 +7029,27 @@
                 <w:sz w:val="16"/>
                 <w:szCs w:val="16"/>
               </w:rPr>
-              <w:t> ; i++) {</w:t>
+              <w:t> ; </w:t>
+            </w:r>
+            <w:proofErr w:type="spellStart"/>
+            <w:r>
+              <w:rPr>
+                <w:rFonts w:ascii="Menlo" w:hAnsi="Menlo" w:cs="Menlo"/>
+                <w:color w:val="000000"/>
+                <w:sz w:val="16"/>
+                <w:szCs w:val="16"/>
+              </w:rPr>
+              <w:t>i</w:t>
+            </w:r>
+            <w:proofErr w:type="spellEnd"/>
+            <w:r>
+              <w:rPr>
+                <w:rFonts w:ascii="Menlo" w:hAnsi="Menlo" w:cs="Menlo"/>
+                <w:color w:val="000000"/>
+                <w:sz w:val="16"/>
+                <w:szCs w:val="16"/>
+              </w:rPr>
+              <w:t>++) {</w:t>
             </w:r>
           </w:p>
           <w:p>
@@ -5970,6 +7072,8 @@
               </w:rPr>
               <w:t>      </w:t>
             </w:r>
+            <w:proofErr w:type="spellStart"/>
+            <w:proofErr w:type="gramStart"/>
             <w:r>
               <w:rPr>
                 <w:rFonts w:ascii="Menlo" w:hAnsi="Menlo" w:cs="Menlo"/>
@@ -5979,14 +7083,36 @@
               </w:rPr>
               <w:t>fprintf</w:t>
             </w:r>
-            <w:r>
-              <w:rPr>
-                <w:rFonts w:ascii="Menlo" w:hAnsi="Menlo" w:cs="Menlo"/>
-                <w:color w:val="000000"/>
-                <w:sz w:val="16"/>
-                <w:szCs w:val="16"/>
-              </w:rPr>
-              <w:t>(fp, </w:t>
+            <w:proofErr w:type="spellEnd"/>
+            <w:r>
+              <w:rPr>
+                <w:rFonts w:ascii="Menlo" w:hAnsi="Menlo" w:cs="Menlo"/>
+                <w:color w:val="000000"/>
+                <w:sz w:val="16"/>
+                <w:szCs w:val="16"/>
+              </w:rPr>
+              <w:t>(</w:t>
+            </w:r>
+            <w:proofErr w:type="spellStart"/>
+            <w:proofErr w:type="gramEnd"/>
+            <w:r>
+              <w:rPr>
+                <w:rFonts w:ascii="Menlo" w:hAnsi="Menlo" w:cs="Menlo"/>
+                <w:color w:val="000000"/>
+                <w:sz w:val="16"/>
+                <w:szCs w:val="16"/>
+              </w:rPr>
+              <w:t>fp</w:t>
+            </w:r>
+            <w:proofErr w:type="spellEnd"/>
+            <w:r>
+              <w:rPr>
+                <w:rFonts w:ascii="Menlo" w:hAnsi="Menlo" w:cs="Menlo"/>
+                <w:color w:val="000000"/>
+                <w:sz w:val="16"/>
+                <w:szCs w:val="16"/>
+              </w:rPr>
+              <w:t>, </w:t>
             </w:r>
             <w:r>
               <w:rPr>
@@ -6022,7 +7148,27 @@
                 <w:sz w:val="16"/>
                 <w:szCs w:val="16"/>
               </w:rPr>
-              <w:t>[i]);</w:t>
+              <w:t>[</w:t>
+            </w:r>
+            <w:proofErr w:type="spellStart"/>
+            <w:r>
+              <w:rPr>
+                <w:rFonts w:ascii="Menlo" w:hAnsi="Menlo" w:cs="Menlo"/>
+                <w:color w:val="000000"/>
+                <w:sz w:val="16"/>
+                <w:szCs w:val="16"/>
+              </w:rPr>
+              <w:t>i</w:t>
+            </w:r>
+            <w:proofErr w:type="spellEnd"/>
+            <w:r>
+              <w:rPr>
+                <w:rFonts w:ascii="Menlo" w:hAnsi="Menlo" w:cs="Menlo"/>
+                <w:color w:val="000000"/>
+                <w:sz w:val="16"/>
+                <w:szCs w:val="16"/>
+              </w:rPr>
+              <w:t>]);</w:t>
             </w:r>
           </w:p>
           <w:p>
@@ -6066,6 +7212,8 @@
               </w:rPr>
               <w:t>   </w:t>
             </w:r>
+            <w:proofErr w:type="spellStart"/>
+            <w:proofErr w:type="gramStart"/>
             <w:r>
               <w:rPr>
                 <w:rFonts w:ascii="Menlo" w:hAnsi="Menlo" w:cs="Menlo"/>
@@ -6075,14 +7223,36 @@
               </w:rPr>
               <w:t>fprintf</w:t>
             </w:r>
-            <w:r>
-              <w:rPr>
-                <w:rFonts w:ascii="Menlo" w:hAnsi="Menlo" w:cs="Menlo"/>
-                <w:color w:val="000000"/>
-                <w:sz w:val="16"/>
-                <w:szCs w:val="16"/>
-              </w:rPr>
-              <w:t>(fp, </w:t>
+            <w:proofErr w:type="spellEnd"/>
+            <w:r>
+              <w:rPr>
+                <w:rFonts w:ascii="Menlo" w:hAnsi="Menlo" w:cs="Menlo"/>
+                <w:color w:val="000000"/>
+                <w:sz w:val="16"/>
+                <w:szCs w:val="16"/>
+              </w:rPr>
+              <w:t>(</w:t>
+            </w:r>
+            <w:proofErr w:type="spellStart"/>
+            <w:proofErr w:type="gramEnd"/>
+            <w:r>
+              <w:rPr>
+                <w:rFonts w:ascii="Menlo" w:hAnsi="Menlo" w:cs="Menlo"/>
+                <w:color w:val="000000"/>
+                <w:sz w:val="16"/>
+                <w:szCs w:val="16"/>
+              </w:rPr>
+              <w:t>fp</w:t>
+            </w:r>
+            <w:proofErr w:type="spellEnd"/>
+            <w:r>
+              <w:rPr>
+                <w:rFonts w:ascii="Menlo" w:hAnsi="Menlo" w:cs="Menlo"/>
+                <w:color w:val="000000"/>
+                <w:sz w:val="16"/>
+                <w:szCs w:val="16"/>
+              </w:rPr>
+              <w:t>, </w:t>
             </w:r>
             <w:r>
               <w:rPr>
@@ -6159,6 +7329,7 @@
               </w:rPr>
               <w:t>   </w:t>
             </w:r>
+            <w:proofErr w:type="spellStart"/>
             <w:r>
               <w:rPr>
                 <w:rFonts w:ascii="Menlo" w:hAnsi="Menlo" w:cs="Menlo"/>
@@ -6168,14 +7339,35 @@
               </w:rPr>
               <w:t>fclose</w:t>
             </w:r>
-            <w:r>
-              <w:rPr>
-                <w:rFonts w:ascii="Menlo" w:hAnsi="Menlo" w:cs="Menlo"/>
-                <w:color w:val="000000"/>
-                <w:sz w:val="16"/>
-                <w:szCs w:val="16"/>
-              </w:rPr>
-              <w:t>(fp);</w:t>
+            <w:proofErr w:type="spellEnd"/>
+            <w:r>
+              <w:rPr>
+                <w:rFonts w:ascii="Menlo" w:hAnsi="Menlo" w:cs="Menlo"/>
+                <w:color w:val="000000"/>
+                <w:sz w:val="16"/>
+                <w:szCs w:val="16"/>
+              </w:rPr>
+              <w:t>(</w:t>
+            </w:r>
+            <w:proofErr w:type="spellStart"/>
+            <w:r>
+              <w:rPr>
+                <w:rFonts w:ascii="Menlo" w:hAnsi="Menlo" w:cs="Menlo"/>
+                <w:color w:val="000000"/>
+                <w:sz w:val="16"/>
+                <w:szCs w:val="16"/>
+              </w:rPr>
+              <w:t>fp</w:t>
+            </w:r>
+            <w:proofErr w:type="spellEnd"/>
+            <w:r>
+              <w:rPr>
+                <w:rFonts w:ascii="Menlo" w:hAnsi="Menlo" w:cs="Menlo"/>
+                <w:color w:val="000000"/>
+                <w:sz w:val="16"/>
+                <w:szCs w:val="16"/>
+              </w:rPr>
+              <w:t>);</w:t>
             </w:r>
           </w:p>
           <w:p>
@@ -6281,27 +7473,14 @@
         <w:lastRenderedPageBreak/>
         <w:t xml:space="preserve">Code </w:t>
       </w:r>
-      <w:r>
-        <w:fldChar w:fldCharType="begin"/>
-      </w:r>
-      <w:r>
-        <w:instrText xml:space="preserve"> SEQ Code \* ARABIC </w:instrText>
-      </w:r>
-      <w:r>
-        <w:fldChar w:fldCharType="separate"/>
-      </w:r>
-      <w:r>
-        <w:rPr>
-          <w:noProof/>
-        </w:rPr>
-        <w:t>2</w:t>
-      </w:r>
-      <w:r>
-        <w:rPr>
-          <w:noProof/>
-        </w:rPr>
-        <w:fldChar w:fldCharType="end"/>
-      </w:r>
+      <w:fldSimple w:instr=" SEQ Code \* ARABIC ">
+        <w:r>
+          <w:rPr>
+            <w:noProof/>
+          </w:rPr>
+          <w:t>2</w:t>
+        </w:r>
+      </w:fldSimple>
     </w:p>
     <w:p/>
     <w:tbl>
@@ -6346,7 +7525,38 @@
                 <w:sz w:val="16"/>
                 <w:szCs w:val="16"/>
               </w:rPr>
-              <w:t xml:space="preserve">: 1572507275:0;./makein 10.txt 10 -10000000 1000000 </w:t>
+              <w:t>: 1572507275:0</w:t>
+            </w:r>
+            <w:proofErr w:type="gramStart"/>
+            <w:r>
+              <w:rPr>
+                <w:rFonts w:ascii="Monaco" w:hAnsi="Monaco" w:cs="Monaco"/>
+                <w:kern w:val="0"/>
+                <w:sz w:val="16"/>
+                <w:szCs w:val="16"/>
+              </w:rPr>
+              <w:t>;./</w:t>
+            </w:r>
+            <w:proofErr w:type="spellStart"/>
+            <w:proofErr w:type="gramEnd"/>
+            <w:r>
+              <w:rPr>
+                <w:rFonts w:ascii="Monaco" w:hAnsi="Monaco" w:cs="Monaco"/>
+                <w:kern w:val="0"/>
+                <w:sz w:val="16"/>
+                <w:szCs w:val="16"/>
+              </w:rPr>
+              <w:t>makein</w:t>
+            </w:r>
+            <w:proofErr w:type="spellEnd"/>
+            <w:r>
+              <w:rPr>
+                <w:rFonts w:ascii="Monaco" w:hAnsi="Monaco" w:cs="Monaco"/>
+                <w:kern w:val="0"/>
+                <w:sz w:val="16"/>
+                <w:szCs w:val="16"/>
+              </w:rPr>
+              <w:t xml:space="preserve"> 10.txt 10 -10000000 1000000 </w:t>
             </w:r>
             <w:r>
               <w:rPr>
@@ -6386,7 +7596,38 @@
                 <w:sz w:val="16"/>
                 <w:szCs w:val="16"/>
               </w:rPr>
-              <w:t xml:space="preserve">: 1572507791:0;./makein 100.txt 100 -10000000 1000000 </w:t>
+              <w:t>: 1572507791:0</w:t>
+            </w:r>
+            <w:proofErr w:type="gramStart"/>
+            <w:r>
+              <w:rPr>
+                <w:rFonts w:ascii="Monaco" w:hAnsi="Monaco" w:cs="Monaco"/>
+                <w:kern w:val="0"/>
+                <w:sz w:val="16"/>
+                <w:szCs w:val="16"/>
+              </w:rPr>
+              <w:t>;./</w:t>
+            </w:r>
+            <w:proofErr w:type="spellStart"/>
+            <w:proofErr w:type="gramEnd"/>
+            <w:r>
+              <w:rPr>
+                <w:rFonts w:ascii="Monaco" w:hAnsi="Monaco" w:cs="Monaco"/>
+                <w:kern w:val="0"/>
+                <w:sz w:val="16"/>
+                <w:szCs w:val="16"/>
+              </w:rPr>
+              <w:t>makein</w:t>
+            </w:r>
+            <w:proofErr w:type="spellEnd"/>
+            <w:r>
+              <w:rPr>
+                <w:rFonts w:ascii="Monaco" w:hAnsi="Monaco" w:cs="Monaco"/>
+                <w:kern w:val="0"/>
+                <w:sz w:val="16"/>
+                <w:szCs w:val="16"/>
+              </w:rPr>
+              <w:t xml:space="preserve"> 100.txt 100 -10000000 1000000 </w:t>
             </w:r>
             <w:r>
               <w:rPr>
@@ -6426,7 +7667,38 @@
                 <w:sz w:val="16"/>
                 <w:szCs w:val="16"/>
               </w:rPr>
-              <w:t xml:space="preserve">: 1572507795:0;./makein 1000.txt 1000 -10000000 1000000 </w:t>
+              <w:t>: 1572507795:0</w:t>
+            </w:r>
+            <w:proofErr w:type="gramStart"/>
+            <w:r>
+              <w:rPr>
+                <w:rFonts w:ascii="Monaco" w:hAnsi="Monaco" w:cs="Monaco"/>
+                <w:kern w:val="0"/>
+                <w:sz w:val="16"/>
+                <w:szCs w:val="16"/>
+              </w:rPr>
+              <w:t>;./</w:t>
+            </w:r>
+            <w:proofErr w:type="spellStart"/>
+            <w:proofErr w:type="gramEnd"/>
+            <w:r>
+              <w:rPr>
+                <w:rFonts w:ascii="Monaco" w:hAnsi="Monaco" w:cs="Monaco"/>
+                <w:kern w:val="0"/>
+                <w:sz w:val="16"/>
+                <w:szCs w:val="16"/>
+              </w:rPr>
+              <w:t>makein</w:t>
+            </w:r>
+            <w:proofErr w:type="spellEnd"/>
+            <w:r>
+              <w:rPr>
+                <w:rFonts w:ascii="Monaco" w:hAnsi="Monaco" w:cs="Monaco"/>
+                <w:kern w:val="0"/>
+                <w:sz w:val="16"/>
+                <w:szCs w:val="16"/>
+              </w:rPr>
+              <w:t xml:space="preserve"> 1000.txt 1000 -10000000 1000000 </w:t>
             </w:r>
             <w:r>
               <w:rPr>
@@ -6466,7 +7738,38 @@
                 <w:sz w:val="16"/>
                 <w:szCs w:val="16"/>
               </w:rPr>
-              <w:t xml:space="preserve">: 1572507799:0;./makein 10000.txt 10000 -10000000 1000000 </w:t>
+              <w:t>: 1572507799:0</w:t>
+            </w:r>
+            <w:proofErr w:type="gramStart"/>
+            <w:r>
+              <w:rPr>
+                <w:rFonts w:ascii="Monaco" w:hAnsi="Monaco" w:cs="Monaco"/>
+                <w:kern w:val="0"/>
+                <w:sz w:val="16"/>
+                <w:szCs w:val="16"/>
+              </w:rPr>
+              <w:t>;./</w:t>
+            </w:r>
+            <w:proofErr w:type="spellStart"/>
+            <w:proofErr w:type="gramEnd"/>
+            <w:r>
+              <w:rPr>
+                <w:rFonts w:ascii="Monaco" w:hAnsi="Monaco" w:cs="Monaco"/>
+                <w:kern w:val="0"/>
+                <w:sz w:val="16"/>
+                <w:szCs w:val="16"/>
+              </w:rPr>
+              <w:t>makein</w:t>
+            </w:r>
+            <w:proofErr w:type="spellEnd"/>
+            <w:r>
+              <w:rPr>
+                <w:rFonts w:ascii="Monaco" w:hAnsi="Monaco" w:cs="Monaco"/>
+                <w:kern w:val="0"/>
+                <w:sz w:val="16"/>
+                <w:szCs w:val="16"/>
+              </w:rPr>
+              <w:t xml:space="preserve"> 10000.txt 10000 -10000000 1000000 </w:t>
             </w:r>
             <w:r>
               <w:rPr>
@@ -6506,7 +7809,38 @@
                 <w:sz w:val="16"/>
                 <w:szCs w:val="16"/>
               </w:rPr>
-              <w:t xml:space="preserve">: 1572507802:0;./makein 100000.txt 100000 -10000000 1000000 </w:t>
+              <w:t>: 1572507802:0</w:t>
+            </w:r>
+            <w:proofErr w:type="gramStart"/>
+            <w:r>
+              <w:rPr>
+                <w:rFonts w:ascii="Monaco" w:hAnsi="Monaco" w:cs="Monaco"/>
+                <w:kern w:val="0"/>
+                <w:sz w:val="16"/>
+                <w:szCs w:val="16"/>
+              </w:rPr>
+              <w:t>;./</w:t>
+            </w:r>
+            <w:proofErr w:type="spellStart"/>
+            <w:proofErr w:type="gramEnd"/>
+            <w:r>
+              <w:rPr>
+                <w:rFonts w:ascii="Monaco" w:hAnsi="Monaco" w:cs="Monaco"/>
+                <w:kern w:val="0"/>
+                <w:sz w:val="16"/>
+                <w:szCs w:val="16"/>
+              </w:rPr>
+              <w:t>makein</w:t>
+            </w:r>
+            <w:proofErr w:type="spellEnd"/>
+            <w:r>
+              <w:rPr>
+                <w:rFonts w:ascii="Monaco" w:hAnsi="Monaco" w:cs="Monaco"/>
+                <w:kern w:val="0"/>
+                <w:sz w:val="16"/>
+                <w:szCs w:val="16"/>
+              </w:rPr>
+              <w:t xml:space="preserve"> 100000.txt 100000 -10000000 1000000 </w:t>
             </w:r>
             <w:r>
               <w:rPr>
@@ -6546,7 +7880,38 @@
                 <w:sz w:val="16"/>
                 <w:szCs w:val="16"/>
               </w:rPr>
-              <w:t xml:space="preserve">: 1572507805:0;./makein 1000000.txt 1000000 -10000000 1000000 </w:t>
+              <w:t>: 1572507805:0</w:t>
+            </w:r>
+            <w:proofErr w:type="gramStart"/>
+            <w:r>
+              <w:rPr>
+                <w:rFonts w:ascii="Monaco" w:hAnsi="Monaco" w:cs="Monaco"/>
+                <w:kern w:val="0"/>
+                <w:sz w:val="16"/>
+                <w:szCs w:val="16"/>
+              </w:rPr>
+              <w:t>;./</w:t>
+            </w:r>
+            <w:proofErr w:type="spellStart"/>
+            <w:proofErr w:type="gramEnd"/>
+            <w:r>
+              <w:rPr>
+                <w:rFonts w:ascii="Monaco" w:hAnsi="Monaco" w:cs="Monaco"/>
+                <w:kern w:val="0"/>
+                <w:sz w:val="16"/>
+                <w:szCs w:val="16"/>
+              </w:rPr>
+              <w:t>makein</w:t>
+            </w:r>
+            <w:proofErr w:type="spellEnd"/>
+            <w:r>
+              <w:rPr>
+                <w:rFonts w:ascii="Monaco" w:hAnsi="Monaco" w:cs="Monaco"/>
+                <w:kern w:val="0"/>
+                <w:sz w:val="16"/>
+                <w:szCs w:val="16"/>
+              </w:rPr>
+              <w:t xml:space="preserve"> 1000000.txt 1000000 -10000000 1000000 </w:t>
             </w:r>
             <w:r>
               <w:rPr>
@@ -6586,7 +7951,38 @@
                 <w:sz w:val="16"/>
                 <w:szCs w:val="16"/>
               </w:rPr>
-              <w:t xml:space="preserve">: 1572507809:0;./makein 10000000.txt 10000000 -10000000 1000000 </w:t>
+              <w:t>: 1572507809:0</w:t>
+            </w:r>
+            <w:proofErr w:type="gramStart"/>
+            <w:r>
+              <w:rPr>
+                <w:rFonts w:ascii="Monaco" w:hAnsi="Monaco" w:cs="Monaco"/>
+                <w:kern w:val="0"/>
+                <w:sz w:val="16"/>
+                <w:szCs w:val="16"/>
+              </w:rPr>
+              <w:t>;./</w:t>
+            </w:r>
+            <w:proofErr w:type="spellStart"/>
+            <w:proofErr w:type="gramEnd"/>
+            <w:r>
+              <w:rPr>
+                <w:rFonts w:ascii="Monaco" w:hAnsi="Monaco" w:cs="Monaco"/>
+                <w:kern w:val="0"/>
+                <w:sz w:val="16"/>
+                <w:szCs w:val="16"/>
+              </w:rPr>
+              <w:t>makein</w:t>
+            </w:r>
+            <w:proofErr w:type="spellEnd"/>
+            <w:r>
+              <w:rPr>
+                <w:rFonts w:ascii="Monaco" w:hAnsi="Monaco" w:cs="Monaco"/>
+                <w:kern w:val="0"/>
+                <w:sz w:val="16"/>
+                <w:szCs w:val="16"/>
+              </w:rPr>
+              <w:t xml:space="preserve"> 10000000.txt 10000000 -10000000 1000000 </w:t>
             </w:r>
             <w:r>
               <w:rPr>
@@ -6626,10 +8022,9 @@
                 <w:sz w:val="16"/>
                 <w:szCs w:val="16"/>
               </w:rPr>
-              <w:t>: 1572507819:0;./makein 100000000.txt 100000000</w:t>
-            </w:r>
-            <w:bookmarkStart w:id="0" w:name="_GoBack"/>
-            <w:bookmarkEnd w:id="0"/>
+              <w:t>: 1572507819:0</w:t>
+            </w:r>
+            <w:proofErr w:type="gramStart"/>
             <w:r>
               <w:rPr>
                 <w:rFonts w:ascii="Monaco" w:hAnsi="Monaco" w:cs="Monaco"/>
@@ -6637,7 +8032,28 @@
                 <w:sz w:val="16"/>
                 <w:szCs w:val="16"/>
               </w:rPr>
-              <w:t xml:space="preserve"> -10000000 1000000 </w:t>
+              <w:t>;./</w:t>
+            </w:r>
+            <w:proofErr w:type="spellStart"/>
+            <w:proofErr w:type="gramEnd"/>
+            <w:r>
+              <w:rPr>
+                <w:rFonts w:ascii="Monaco" w:hAnsi="Monaco" w:cs="Monaco"/>
+                <w:kern w:val="0"/>
+                <w:sz w:val="16"/>
+                <w:szCs w:val="16"/>
+              </w:rPr>
+              <w:t>makein</w:t>
+            </w:r>
+            <w:proofErr w:type="spellEnd"/>
+            <w:r>
+              <w:rPr>
+                <w:rFonts w:ascii="Monaco" w:hAnsi="Monaco" w:cs="Monaco"/>
+                <w:kern w:val="0"/>
+                <w:sz w:val="16"/>
+                <w:szCs w:val="16"/>
+              </w:rPr>
+              <w:t xml:space="preserve"> 100000000.txt 100000000 -10000000 1000000 </w:t>
             </w:r>
             <w:r>
               <w:rPr>
@@ -6678,7 +8094,38 @@
                 <w:sz w:val="16"/>
                 <w:szCs w:val="16"/>
               </w:rPr>
-              <w:t>: 1572702065:0;./makein 10.txt 10 -10000000 10000000 1 1337</w:t>
+              <w:t>: 1572702065:0</w:t>
+            </w:r>
+            <w:proofErr w:type="gramStart"/>
+            <w:r>
+              <w:rPr>
+                <w:rFonts w:ascii="Monaco" w:hAnsi="Monaco" w:cs="Monaco"/>
+                <w:kern w:val="0"/>
+                <w:sz w:val="16"/>
+                <w:szCs w:val="16"/>
+              </w:rPr>
+              <w:t>;./</w:t>
+            </w:r>
+            <w:proofErr w:type="spellStart"/>
+            <w:proofErr w:type="gramEnd"/>
+            <w:r>
+              <w:rPr>
+                <w:rFonts w:ascii="Monaco" w:hAnsi="Monaco" w:cs="Monaco"/>
+                <w:kern w:val="0"/>
+                <w:sz w:val="16"/>
+                <w:szCs w:val="16"/>
+              </w:rPr>
+              <w:t>makein</w:t>
+            </w:r>
+            <w:proofErr w:type="spellEnd"/>
+            <w:r>
+              <w:rPr>
+                <w:rFonts w:ascii="Monaco" w:hAnsi="Monaco" w:cs="Monaco"/>
+                <w:kern w:val="0"/>
+                <w:sz w:val="16"/>
+                <w:szCs w:val="16"/>
+              </w:rPr>
+              <w:t xml:space="preserve"> 10.txt 10 -10000000 10000000 1 1337</w:t>
             </w:r>
           </w:p>
           <w:p>
@@ -6701,7 +8148,38 @@
                 <w:sz w:val="16"/>
                 <w:szCs w:val="16"/>
               </w:rPr>
-              <w:t>: 1572702069:0;./makein 100.txt 100 -10000000 10000000 1 1337</w:t>
+              <w:t>: 1572702069:0</w:t>
+            </w:r>
+            <w:proofErr w:type="gramStart"/>
+            <w:r>
+              <w:rPr>
+                <w:rFonts w:ascii="Monaco" w:hAnsi="Monaco" w:cs="Monaco"/>
+                <w:kern w:val="0"/>
+                <w:sz w:val="16"/>
+                <w:szCs w:val="16"/>
+              </w:rPr>
+              <w:t>;./</w:t>
+            </w:r>
+            <w:proofErr w:type="spellStart"/>
+            <w:proofErr w:type="gramEnd"/>
+            <w:r>
+              <w:rPr>
+                <w:rFonts w:ascii="Monaco" w:hAnsi="Monaco" w:cs="Monaco"/>
+                <w:kern w:val="0"/>
+                <w:sz w:val="16"/>
+                <w:szCs w:val="16"/>
+              </w:rPr>
+              <w:t>makein</w:t>
+            </w:r>
+            <w:proofErr w:type="spellEnd"/>
+            <w:r>
+              <w:rPr>
+                <w:rFonts w:ascii="Monaco" w:hAnsi="Monaco" w:cs="Monaco"/>
+                <w:kern w:val="0"/>
+                <w:sz w:val="16"/>
+                <w:szCs w:val="16"/>
+              </w:rPr>
+              <w:t xml:space="preserve"> 100.txt 100 -10000000 10000000 1 1337</w:t>
             </w:r>
           </w:p>
           <w:p>
@@ -6724,7 +8202,38 @@
                 <w:sz w:val="16"/>
                 <w:szCs w:val="16"/>
               </w:rPr>
-              <w:t>: 1572702073:0;./makein 1000.txt 1000 -10000000 10000000 1 1337</w:t>
+              <w:t>: 1572702073:0</w:t>
+            </w:r>
+            <w:proofErr w:type="gramStart"/>
+            <w:r>
+              <w:rPr>
+                <w:rFonts w:ascii="Monaco" w:hAnsi="Monaco" w:cs="Monaco"/>
+                <w:kern w:val="0"/>
+                <w:sz w:val="16"/>
+                <w:szCs w:val="16"/>
+              </w:rPr>
+              <w:t>;./</w:t>
+            </w:r>
+            <w:proofErr w:type="spellStart"/>
+            <w:proofErr w:type="gramEnd"/>
+            <w:r>
+              <w:rPr>
+                <w:rFonts w:ascii="Monaco" w:hAnsi="Monaco" w:cs="Monaco"/>
+                <w:kern w:val="0"/>
+                <w:sz w:val="16"/>
+                <w:szCs w:val="16"/>
+              </w:rPr>
+              <w:t>makein</w:t>
+            </w:r>
+            <w:proofErr w:type="spellEnd"/>
+            <w:r>
+              <w:rPr>
+                <w:rFonts w:ascii="Monaco" w:hAnsi="Monaco" w:cs="Monaco"/>
+                <w:kern w:val="0"/>
+                <w:sz w:val="16"/>
+                <w:szCs w:val="16"/>
+              </w:rPr>
+              <w:t xml:space="preserve"> 1000.txt 1000 -10000000 10000000 1 1337</w:t>
             </w:r>
           </w:p>
           <w:p>
@@ -6747,7 +8256,38 @@
                 <w:sz w:val="16"/>
                 <w:szCs w:val="16"/>
               </w:rPr>
-              <w:t>: 1572702078:0;./makein 10000.txt 10000 -10000000 10000000 1 1337</w:t>
+              <w:t>: 1572702078:0</w:t>
+            </w:r>
+            <w:proofErr w:type="gramStart"/>
+            <w:r>
+              <w:rPr>
+                <w:rFonts w:ascii="Monaco" w:hAnsi="Monaco" w:cs="Monaco"/>
+                <w:kern w:val="0"/>
+                <w:sz w:val="16"/>
+                <w:szCs w:val="16"/>
+              </w:rPr>
+              <w:t>;./</w:t>
+            </w:r>
+            <w:proofErr w:type="spellStart"/>
+            <w:proofErr w:type="gramEnd"/>
+            <w:r>
+              <w:rPr>
+                <w:rFonts w:ascii="Monaco" w:hAnsi="Monaco" w:cs="Monaco"/>
+                <w:kern w:val="0"/>
+                <w:sz w:val="16"/>
+                <w:szCs w:val="16"/>
+              </w:rPr>
+              <w:t>makein</w:t>
+            </w:r>
+            <w:proofErr w:type="spellEnd"/>
+            <w:r>
+              <w:rPr>
+                <w:rFonts w:ascii="Monaco" w:hAnsi="Monaco" w:cs="Monaco"/>
+                <w:kern w:val="0"/>
+                <w:sz w:val="16"/>
+                <w:szCs w:val="16"/>
+              </w:rPr>
+              <w:t xml:space="preserve"> 10000.txt 10000 -10000000 10000000 1 1337</w:t>
             </w:r>
           </w:p>
           <w:p>
@@ -6770,7 +8310,38 @@
                 <w:sz w:val="16"/>
                 <w:szCs w:val="16"/>
               </w:rPr>
-              <w:t>: 1572702082:0;./makein 100000.txt 100000 -10000000 10000000 1 1337</w:t>
+              <w:t>: 1572702082:0</w:t>
+            </w:r>
+            <w:proofErr w:type="gramStart"/>
+            <w:r>
+              <w:rPr>
+                <w:rFonts w:ascii="Monaco" w:hAnsi="Monaco" w:cs="Monaco"/>
+                <w:kern w:val="0"/>
+                <w:sz w:val="16"/>
+                <w:szCs w:val="16"/>
+              </w:rPr>
+              <w:t>;./</w:t>
+            </w:r>
+            <w:proofErr w:type="spellStart"/>
+            <w:proofErr w:type="gramEnd"/>
+            <w:r>
+              <w:rPr>
+                <w:rFonts w:ascii="Monaco" w:hAnsi="Monaco" w:cs="Monaco"/>
+                <w:kern w:val="0"/>
+                <w:sz w:val="16"/>
+                <w:szCs w:val="16"/>
+              </w:rPr>
+              <w:t>makein</w:t>
+            </w:r>
+            <w:proofErr w:type="spellEnd"/>
+            <w:r>
+              <w:rPr>
+                <w:rFonts w:ascii="Monaco" w:hAnsi="Monaco" w:cs="Monaco"/>
+                <w:kern w:val="0"/>
+                <w:sz w:val="16"/>
+                <w:szCs w:val="16"/>
+              </w:rPr>
+              <w:t xml:space="preserve"> 100000.txt 100000 -10000000 10000000 1 1337</w:t>
             </w:r>
           </w:p>
           <w:p>
@@ -6793,7 +8364,38 @@
                 <w:sz w:val="16"/>
                 <w:szCs w:val="16"/>
               </w:rPr>
-              <w:t>: 1572702087:0;./makein 1000000.txt 1000000 -10000000 10000000 1 1337</w:t>
+              <w:t>: 1572702087:0</w:t>
+            </w:r>
+            <w:proofErr w:type="gramStart"/>
+            <w:r>
+              <w:rPr>
+                <w:rFonts w:ascii="Monaco" w:hAnsi="Monaco" w:cs="Monaco"/>
+                <w:kern w:val="0"/>
+                <w:sz w:val="16"/>
+                <w:szCs w:val="16"/>
+              </w:rPr>
+              <w:t>;./</w:t>
+            </w:r>
+            <w:proofErr w:type="spellStart"/>
+            <w:proofErr w:type="gramEnd"/>
+            <w:r>
+              <w:rPr>
+                <w:rFonts w:ascii="Monaco" w:hAnsi="Monaco" w:cs="Monaco"/>
+                <w:kern w:val="0"/>
+                <w:sz w:val="16"/>
+                <w:szCs w:val="16"/>
+              </w:rPr>
+              <w:t>makein</w:t>
+            </w:r>
+            <w:proofErr w:type="spellEnd"/>
+            <w:r>
+              <w:rPr>
+                <w:rFonts w:ascii="Monaco" w:hAnsi="Monaco" w:cs="Monaco"/>
+                <w:kern w:val="0"/>
+                <w:sz w:val="16"/>
+                <w:szCs w:val="16"/>
+              </w:rPr>
+              <w:t xml:space="preserve"> 1000000.txt 1000000 -10000000 10000000 1 1337</w:t>
             </w:r>
           </w:p>
           <w:p>
@@ -6816,7 +8418,38 @@
                 <w:sz w:val="16"/>
                 <w:szCs w:val="16"/>
               </w:rPr>
-              <w:t>: 1572702091:0;./makein 10000000.txt 10000000 -10000000 10000000 1 1337</w:t>
+              <w:t>: 1572702091:0</w:t>
+            </w:r>
+            <w:proofErr w:type="gramStart"/>
+            <w:r>
+              <w:rPr>
+                <w:rFonts w:ascii="Monaco" w:hAnsi="Monaco" w:cs="Monaco"/>
+                <w:kern w:val="0"/>
+                <w:sz w:val="16"/>
+                <w:szCs w:val="16"/>
+              </w:rPr>
+              <w:t>;./</w:t>
+            </w:r>
+            <w:proofErr w:type="spellStart"/>
+            <w:proofErr w:type="gramEnd"/>
+            <w:r>
+              <w:rPr>
+                <w:rFonts w:ascii="Monaco" w:hAnsi="Monaco" w:cs="Monaco"/>
+                <w:kern w:val="0"/>
+                <w:sz w:val="16"/>
+                <w:szCs w:val="16"/>
+              </w:rPr>
+              <w:t>makein</w:t>
+            </w:r>
+            <w:proofErr w:type="spellEnd"/>
+            <w:r>
+              <w:rPr>
+                <w:rFonts w:ascii="Monaco" w:hAnsi="Monaco" w:cs="Monaco"/>
+                <w:kern w:val="0"/>
+                <w:sz w:val="16"/>
+                <w:szCs w:val="16"/>
+              </w:rPr>
+              <w:t xml:space="preserve"> 10000000.txt 10000000 -10000000 10000000 1 1337</w:t>
             </w:r>
           </w:p>
           <w:p>
@@ -6839,7 +8472,38 @@
                 <w:sz w:val="16"/>
                 <w:szCs w:val="16"/>
               </w:rPr>
-              <w:t>: 1572702100:0;./makein 100000000.txt 100000000 -10000000 10000000 1 1337</w:t>
+              <w:t>: 1572702100:0</w:t>
+            </w:r>
+            <w:proofErr w:type="gramStart"/>
+            <w:r>
+              <w:rPr>
+                <w:rFonts w:ascii="Monaco" w:hAnsi="Monaco" w:cs="Monaco"/>
+                <w:kern w:val="0"/>
+                <w:sz w:val="16"/>
+                <w:szCs w:val="16"/>
+              </w:rPr>
+              <w:t>;./</w:t>
+            </w:r>
+            <w:proofErr w:type="spellStart"/>
+            <w:proofErr w:type="gramEnd"/>
+            <w:r>
+              <w:rPr>
+                <w:rFonts w:ascii="Monaco" w:hAnsi="Monaco" w:cs="Monaco"/>
+                <w:kern w:val="0"/>
+                <w:sz w:val="16"/>
+                <w:szCs w:val="16"/>
+              </w:rPr>
+              <w:t>makein</w:t>
+            </w:r>
+            <w:proofErr w:type="spellEnd"/>
+            <w:r>
+              <w:rPr>
+                <w:rFonts w:ascii="Monaco" w:hAnsi="Monaco" w:cs="Monaco"/>
+                <w:kern w:val="0"/>
+                <w:sz w:val="16"/>
+                <w:szCs w:val="16"/>
+              </w:rPr>
+              <w:t xml:space="preserve"> 100000000.txt 100000000 -10000000 10000000 1 1337</w:t>
             </w:r>
           </w:p>
         </w:tc>
@@ -6857,34 +8521,46 @@
       <w:r>
         <w:t xml:space="preserve">Figure </w:t>
       </w:r>
-      <w:r>
-        <w:fldChar w:fldCharType="begin"/>
-      </w:r>
-      <w:r>
-        <w:instrText xml:space="preserve"> SEQ Figure \* ARABIC </w:instrText>
-      </w:r>
-      <w:r>
-        <w:fldChar w:fldCharType="separate"/>
-      </w:r>
-      <w:r>
-        <w:rPr>
-          <w:noProof/>
-        </w:rPr>
-        <w:t>2</w:t>
-      </w:r>
-      <w:r>
-        <w:rPr>
-          <w:noProof/>
-        </w:rPr>
-        <w:fldChar w:fldCharType="end"/>
-      </w:r>
+      <w:fldSimple w:instr=" SEQ Figure \* ARABIC ">
+        <w:r>
+          <w:rPr>
+            <w:noProof/>
+          </w:rPr>
+          <w:t>2</w:t>
+        </w:r>
+      </w:fldSimple>
       <w:r>
         <w:rPr>
           <w:b w:val="0"/>
           <w:bCs w:val="0"/>
         </w:rPr>
-        <w:t xml:space="preserve"> ~/.zsh_history</w:t>
-      </w:r>
+        <w:t xml:space="preserve"> ~</w:t>
+      </w:r>
+      <w:proofErr w:type="gramStart"/>
+      <w:r>
+        <w:rPr>
+          <w:b w:val="0"/>
+          <w:bCs w:val="0"/>
+        </w:rPr>
+        <w:t>/.</w:t>
+      </w:r>
+      <w:proofErr w:type="spellStart"/>
+      <w:r>
+        <w:rPr>
+          <w:b w:val="0"/>
+          <w:bCs w:val="0"/>
+        </w:rPr>
+        <w:t>zsh</w:t>
+      </w:r>
+      <w:proofErr w:type="gramEnd"/>
+      <w:r>
+        <w:rPr>
+          <w:b w:val="0"/>
+          <w:bCs w:val="0"/>
+        </w:rPr>
+        <w:t>_history</w:t>
+      </w:r>
+      <w:proofErr w:type="spellEnd"/>
     </w:p>
     <w:p>
       <w:pPr>
@@ -6900,6 +8576,7 @@
         <w:spacing w:line="360" w:lineRule="auto"/>
         <w:ind w:left="425"/>
         <w:rPr>
+          <w:rFonts w:hint="eastAsia"/>
           <w:szCs w:val="20"/>
         </w:rPr>
       </w:pPr>
@@ -6914,7 +8591,21 @@
           <w:rFonts w:hint="eastAsia"/>
           <w:szCs w:val="20"/>
         </w:rPr>
-        <w:t xml:space="preserve">에서 보인 것고 같은 명령어에서 </w:t>
+        <w:t>에서 보인 것</w:t>
+      </w:r>
+      <w:r>
+        <w:rPr>
+          <w:rFonts w:hint="eastAsia"/>
+          <w:szCs w:val="20"/>
+        </w:rPr>
+        <w:t>과</w:t>
+      </w:r>
+      <w:r>
+        <w:rPr>
+          <w:rFonts w:hint="eastAsia"/>
+          <w:szCs w:val="20"/>
+        </w:rPr>
+        <w:t xml:space="preserve"> 같은 명령어에서 </w:t>
       </w:r>
       <w:r>
         <w:rPr>
@@ -6982,24 +8673,6 @@
         </w:rPr>
         <w:t xml:space="preserve"> 실험을 진행했습니다.</w:t>
       </w:r>
-    </w:p>
-    <w:p>
-      <w:pPr>
-        <w:spacing w:line="360" w:lineRule="auto"/>
-        <w:ind w:left="425"/>
-        <w:rPr>
-          <w:szCs w:val="20"/>
-        </w:rPr>
-      </w:pPr>
-    </w:p>
-    <w:p>
-      <w:pPr>
-        <w:spacing w:line="360" w:lineRule="auto"/>
-        <w:ind w:left="425"/>
-        <w:rPr>
-          <w:szCs w:val="20"/>
-        </w:rPr>
-      </w:pPr>
     </w:p>
     <w:p>
       <w:pPr>
@@ -7019,6 +8692,7 @@
           <w:rFonts w:hint="eastAsia"/>
           <w:szCs w:val="20"/>
         </w:rPr>
+        <w:lastRenderedPageBreak/>
         <w:t>R</w:t>
       </w:r>
       <w:r>
@@ -7069,6 +8743,42 @@
         <w:spacing w:line="360" w:lineRule="auto"/>
         <w:ind w:left="425"/>
         <w:rPr>
+          <w:szCs w:val="20"/>
+        </w:rPr>
+      </w:pPr>
+      <w:r>
+        <w:rPr>
+          <w:rFonts w:hint="eastAsia"/>
+          <w:szCs w:val="20"/>
+        </w:rPr>
+        <w:t xml:space="preserve">모든 값들의 단위는 </w:t>
+      </w:r>
+      <w:r>
+        <w:rPr>
+          <w:rFonts w:hint="eastAsia"/>
+          <w:szCs w:val="20"/>
+        </w:rPr>
+        <w:t>초(</w:t>
+      </w:r>
+      <w:r>
+        <w:rPr>
+          <w:szCs w:val="20"/>
+        </w:rPr>
+        <w:t>sec)</w:t>
+      </w:r>
+      <w:r>
+        <w:rPr>
+          <w:rFonts w:hint="eastAsia"/>
+          <w:szCs w:val="20"/>
+        </w:rPr>
+        <w:t>입니다.</w:t>
+      </w:r>
+    </w:p>
+    <w:p>
+      <w:pPr>
+        <w:spacing w:line="360" w:lineRule="auto"/>
+        <w:ind w:left="425"/>
+        <w:rPr>
           <w:rFonts w:ascii="맑은 고딕" w:eastAsia="맑은 고딕" w:hAnsi="맑은 고딕" w:cs="굴림"/>
           <w:b/>
           <w:bCs/>
@@ -7077,33 +8787,6 @@
           <w:szCs w:val="20"/>
         </w:rPr>
       </w:pPr>
-      <w:r>
-        <w:rPr>
-          <w:rFonts w:hint="eastAsia"/>
-          <w:szCs w:val="20"/>
-        </w:rPr>
-        <w:t xml:space="preserve">모든 값들의 단위는 </w:t>
-      </w:r>
-      <w:r>
-        <w:rPr>
-          <w:rFonts w:hint="eastAsia"/>
-          <w:szCs w:val="20"/>
-        </w:rPr>
-        <w:t>초(</w:t>
-      </w:r>
-      <w:r>
-        <w:rPr>
-          <w:szCs w:val="20"/>
-        </w:rPr>
-        <w:t>sec)</w:t>
-      </w:r>
-      <w:r>
-        <w:rPr>
-          <w:rFonts w:hint="eastAsia"/>
-          <w:szCs w:val="20"/>
-        </w:rPr>
-        <w:t>입니다.</w:t>
-      </w:r>
     </w:p>
     <w:tbl>
       <w:tblPr>
@@ -7170,7 +8853,6 @@
                 <w:sz w:val="16"/>
                 <w:szCs w:val="16"/>
               </w:rPr>
-              <w:lastRenderedPageBreak/>
               <w:t>n</w:t>
             </w:r>
           </w:p>
@@ -9086,27 +10768,14 @@
       <w:r>
         <w:t xml:space="preserve">Table </w:t>
       </w:r>
-      <w:r>
-        <w:fldChar w:fldCharType="begin"/>
-      </w:r>
-      <w:r>
-        <w:instrText xml:space="preserve"> SEQ Table \* ARABIC </w:instrText>
-      </w:r>
-      <w:r>
-        <w:fldChar w:fldCharType="separate"/>
-      </w:r>
-      <w:r>
-        <w:rPr>
-          <w:noProof/>
-        </w:rPr>
-        <w:t>1</w:t>
-      </w:r>
-      <w:r>
-        <w:rPr>
-          <w:noProof/>
-        </w:rPr>
-        <w:fldChar w:fldCharType="end"/>
-      </w:r>
+      <w:fldSimple w:instr=" SEQ Table \* ARABIC ">
+        <w:r>
+          <w:rPr>
+            <w:noProof/>
+          </w:rPr>
+          <w:t>1</w:t>
+        </w:r>
+      </w:fldSimple>
       <w:r>
         <w:rPr>
           <w:b w:val="0"/>
@@ -11105,6 +12774,7 @@
         <w:pStyle w:val="a6"/>
         <w:jc w:val="center"/>
         <w:rPr>
+          <w:rFonts w:hint="eastAsia"/>
           <w:b w:val="0"/>
           <w:bCs w:val="0"/>
         </w:rPr>
@@ -11112,27 +12782,14 @@
       <w:r>
         <w:t xml:space="preserve">Table </w:t>
       </w:r>
-      <w:r>
-        <w:fldChar w:fldCharType="begin"/>
-      </w:r>
-      <w:r>
-        <w:instrText xml:space="preserve"> SEQ Table \* ARABIC </w:instrText>
-      </w:r>
-      <w:r>
-        <w:fldChar w:fldCharType="separate"/>
-      </w:r>
-      <w:r>
-        <w:rPr>
-          <w:noProof/>
-        </w:rPr>
-        <w:t>2</w:t>
-      </w:r>
-      <w:r>
-        <w:rPr>
-          <w:noProof/>
-        </w:rPr>
-        <w:fldChar w:fldCharType="end"/>
-      </w:r>
+      <w:fldSimple w:instr=" SEQ Table \* ARABIC ">
+        <w:r>
+          <w:rPr>
+            <w:noProof/>
+          </w:rPr>
+          <w:t>2</w:t>
+        </w:r>
+      </w:fldSimple>
       <w:r>
         <w:rPr>
           <w:b w:val="0"/>
@@ -11192,7 +12849,15 @@
         <w:t>했습니다.</w:t>
       </w:r>
     </w:p>
-    <w:p/>
+    <w:p>
+      <w:pPr>
+        <w:spacing w:line="360" w:lineRule="auto"/>
+        <w:ind w:left="425"/>
+        <w:rPr>
+          <w:rFonts w:hint="eastAsia"/>
+        </w:rPr>
+      </w:pPr>
+    </w:p>
     <w:p>
       <w:pPr>
         <w:pStyle w:val="a8"/>
@@ -11265,12 +12930,21 @@
         </w:rPr>
         <w:t>Random Data</w:t>
       </w:r>
-      <w:r>
-        <w:rPr>
-          <w:rFonts w:hint="eastAsia"/>
-          <w:szCs w:val="20"/>
-        </w:rPr>
-        <w:t xml:space="preserve">를 </w:t>
+      <w:proofErr w:type="spellStart"/>
+      <w:r>
+        <w:rPr>
+          <w:rFonts w:hint="eastAsia"/>
+          <w:szCs w:val="20"/>
+        </w:rPr>
+        <w:t>를</w:t>
+      </w:r>
+      <w:proofErr w:type="spellEnd"/>
+      <w:r>
+        <w:rPr>
+          <w:rFonts w:hint="eastAsia"/>
+          <w:szCs w:val="20"/>
+        </w:rPr>
+        <w:t xml:space="preserve"> </w:t>
       </w:r>
       <w:r>
         <w:rPr>
@@ -11278,12 +12952,21 @@
         </w:rPr>
         <w:t>input</w:t>
       </w:r>
-      <w:r>
-        <w:rPr>
-          <w:rFonts w:hint="eastAsia"/>
-          <w:szCs w:val="20"/>
-        </w:rPr>
-        <w:t xml:space="preserve">으로 사용한 </w:t>
+      <w:proofErr w:type="spellStart"/>
+      <w:r>
+        <w:rPr>
+          <w:rFonts w:hint="eastAsia"/>
+          <w:szCs w:val="20"/>
+        </w:rPr>
+        <w:t>으로</w:t>
+      </w:r>
+      <w:proofErr w:type="spellEnd"/>
+      <w:r>
+        <w:rPr>
+          <w:rFonts w:hint="eastAsia"/>
+          <w:szCs w:val="20"/>
+        </w:rPr>
+        <w:t xml:space="preserve"> 사용한 </w:t>
       </w:r>
       <w:r>
         <w:rPr>
@@ -11323,10 +13006,11 @@
         <w:rPr>
           <w:noProof/>
         </w:rPr>
+        <w:lastRenderedPageBreak/>
         <w:drawing>
           <wp:inline distT="0" distB="0" distL="0" distR="0" wp14:anchorId="54DA3C20" wp14:editId="32CC225C">
-            <wp:extent cx="5723255" cy="3589867"/>
-            <wp:effectExtent l="0" t="0" r="17145" b="17145"/>
+            <wp:extent cx="5723255" cy="3784600"/>
+            <wp:effectExtent l="0" t="0" r="17145" b="8890"/>
             <wp:docPr id="1" name="차트 1">
               <a:extLst xmlns:a="http://schemas.openxmlformats.org/drawingml/2006/main">
                 <a:ext uri="{FF2B5EF4-FFF2-40B4-BE49-F238E27FC236}">
@@ -11356,27 +13040,14 @@
       <w:r>
         <w:t xml:space="preserve">Figure </w:t>
       </w:r>
-      <w:r>
-        <w:fldChar w:fldCharType="begin"/>
-      </w:r>
-      <w:r>
-        <w:instrText xml:space="preserve"> SEQ Figure \* ARABIC </w:instrText>
-      </w:r>
-      <w:r>
-        <w:fldChar w:fldCharType="separate"/>
-      </w:r>
-      <w:r>
-        <w:rPr>
-          <w:noProof/>
-        </w:rPr>
-        <w:t>3</w:t>
-      </w:r>
-      <w:r>
-        <w:rPr>
-          <w:noProof/>
-        </w:rPr>
-        <w:fldChar w:fldCharType="end"/>
-      </w:r>
+      <w:fldSimple w:instr=" SEQ Figure \* ARABIC ">
+        <w:r>
+          <w:rPr>
+            <w:noProof/>
+          </w:rPr>
+          <w:t>3</w:t>
+        </w:r>
+      </w:fldSimple>
     </w:p>
     <w:p>
       <w:pPr>
@@ -11485,7 +13156,6 @@
           <w:rFonts w:hint="eastAsia"/>
           <w:szCs w:val="20"/>
         </w:rPr>
-        <w:lastRenderedPageBreak/>
         <w:t>[</w:t>
       </w:r>
       <w:r>
@@ -11526,12 +13196,21 @@
         </w:rPr>
         <w:t>Y-value</w:t>
       </w:r>
-      <w:r>
-        <w:rPr>
-          <w:rFonts w:hint="eastAsia"/>
-          <w:szCs w:val="20"/>
-        </w:rPr>
-        <w:t xml:space="preserve">를 최대 </w:t>
+      <w:proofErr w:type="spellStart"/>
+      <w:r>
+        <w:rPr>
+          <w:rFonts w:hint="eastAsia"/>
+          <w:szCs w:val="20"/>
+        </w:rPr>
+        <w:t>를</w:t>
+      </w:r>
+      <w:proofErr w:type="spellEnd"/>
+      <w:r>
+        <w:rPr>
+          <w:rFonts w:hint="eastAsia"/>
+          <w:szCs w:val="20"/>
+        </w:rPr>
+        <w:t xml:space="preserve"> 최대 </w:t>
       </w:r>
       <w:r>
         <w:rPr>
@@ -11563,7 +13242,23 @@
           <w:rFonts w:hint="eastAsia"/>
           <w:szCs w:val="20"/>
         </w:rPr>
-        <w:t xml:space="preserve">의 증가폭이 너무나도 커 다른 </w:t>
+        <w:t xml:space="preserve">의 </w:t>
+      </w:r>
+      <w:proofErr w:type="spellStart"/>
+      <w:r>
+        <w:rPr>
+          <w:rFonts w:hint="eastAsia"/>
+          <w:szCs w:val="20"/>
+        </w:rPr>
+        <w:t>증가폭이</w:t>
+      </w:r>
+      <w:proofErr w:type="spellEnd"/>
+      <w:r>
+        <w:rPr>
+          <w:rFonts w:hint="eastAsia"/>
+          <w:szCs w:val="20"/>
+        </w:rPr>
+        <w:t xml:space="preserve"> 너무나도 커 다른 </w:t>
       </w:r>
       <w:r>
         <w:rPr>
@@ -11689,6 +13384,7 @@
         <w:rPr>
           <w:noProof/>
         </w:rPr>
+        <w:lastRenderedPageBreak/>
         <w:drawing>
           <wp:inline distT="0" distB="0" distL="0" distR="0" wp14:anchorId="522404E4" wp14:editId="3A0C1232">
             <wp:extent cx="5715000" cy="3488055"/>
@@ -11718,27 +13414,14 @@
       <w:r>
         <w:t xml:space="preserve">Figure </w:t>
       </w:r>
-      <w:r>
-        <w:fldChar w:fldCharType="begin"/>
-      </w:r>
-      <w:r>
-        <w:instrText xml:space="preserve"> SEQ Figure \* ARABIC </w:instrText>
-      </w:r>
-      <w:r>
-        <w:fldChar w:fldCharType="separate"/>
-      </w:r>
-      <w:r>
-        <w:rPr>
-          <w:noProof/>
-        </w:rPr>
-        <w:t>4</w:t>
-      </w:r>
-      <w:r>
-        <w:rPr>
-          <w:noProof/>
-        </w:rPr>
-        <w:fldChar w:fldCharType="end"/>
-      </w:r>
+      <w:fldSimple w:instr=" SEQ Figure \* ARABIC ">
+        <w:r>
+          <w:rPr>
+            <w:noProof/>
+          </w:rPr>
+          <w:t>4</w:t>
+        </w:r>
+      </w:fldSimple>
     </w:p>
     <w:p>
       <w:pPr>
@@ -11983,11 +13666,19 @@
       <w:r>
         <w:t>omplexity</w:t>
       </w:r>
-      <w:r>
-        <w:rPr>
-          <w:rFonts w:hint="eastAsia"/>
-        </w:rPr>
-        <w:t>를 가지</w:t>
+      <w:proofErr w:type="spellStart"/>
+      <w:r>
+        <w:rPr>
+          <w:rFonts w:hint="eastAsia"/>
+        </w:rPr>
+        <w:t>를</w:t>
+      </w:r>
+      <w:proofErr w:type="spellEnd"/>
+      <w:r>
+        <w:rPr>
+          <w:rFonts w:hint="eastAsia"/>
+        </w:rPr>
+        <w:t xml:space="preserve"> 가지</w:t>
       </w:r>
       <w:r>
         <w:rPr>
@@ -12121,8 +13812,13 @@
         <w:t>와</w:t>
       </w:r>
       <w:r>
-        <w:t xml:space="preserve"> Introsort</w:t>
-      </w:r>
+        <w:t xml:space="preserve"> </w:t>
+      </w:r>
+      <w:proofErr w:type="spellStart"/>
+      <w:r>
+        <w:t>Introsort</w:t>
+      </w:r>
+      <w:proofErr w:type="spellEnd"/>
       <w:r>
         <w:rPr>
           <w:rFonts w:hint="eastAsia"/>
@@ -12193,9 +13889,11 @@
         </w:rPr>
         <w:t xml:space="preserve">와 </w:t>
       </w:r>
+      <w:proofErr w:type="spellStart"/>
       <w:r>
         <w:t>Introsort</w:t>
       </w:r>
+      <w:proofErr w:type="spellEnd"/>
       <w:r>
         <w:rPr>
           <w:rFonts w:hint="eastAsia"/>
@@ -12211,9 +13909,11 @@
         </w:rPr>
         <w:t xml:space="preserve">데이터의 크기가 커짐에 따라 </w:t>
       </w:r>
+      <w:proofErr w:type="spellStart"/>
       <w:r>
         <w:t>Introsort</w:t>
       </w:r>
+      <w:proofErr w:type="spellEnd"/>
       <w:r>
         <w:rPr>
           <w:rFonts w:hint="eastAsia"/>
@@ -12239,14 +13939,7 @@
         <w:rPr>
           <w:rFonts w:hint="eastAsia"/>
         </w:rPr>
-        <w:t>결과를 내놓는다는 것을 확인할 수 있습니</w:t>
-      </w:r>
-      <w:r>
-        <w:rPr>
-          <w:rFonts w:hint="eastAsia"/>
-        </w:rPr>
-        <w:lastRenderedPageBreak/>
-        <w:t>다.</w:t>
+        <w:t>결과를 내놓는다는 것을 확인할 수 있습니다.</w:t>
       </w:r>
       <w:r>
         <w:t xml:space="preserve"> </w:t>
@@ -12260,12 +13953,21 @@
       <w:r>
         <w:t>quicksort</w:t>
       </w:r>
-      <w:r>
-        <w:rPr>
-          <w:rFonts w:hint="eastAsia"/>
-        </w:rPr>
-        <w:t xml:space="preserve">를 개량해서 직접 </w:t>
-      </w:r>
+      <w:proofErr w:type="spellStart"/>
+      <w:r>
+        <w:rPr>
+          <w:rFonts w:hint="eastAsia"/>
+        </w:rPr>
+        <w:t>를</w:t>
+      </w:r>
+      <w:proofErr w:type="spellEnd"/>
+      <w:r>
+        <w:rPr>
+          <w:rFonts w:hint="eastAsia"/>
+        </w:rPr>
+        <w:t xml:space="preserve"> 개량해서 직접 </w:t>
+      </w:r>
+      <w:proofErr w:type="spellStart"/>
       <w:r>
         <w:t>introsort</w:t>
       </w:r>
@@ -12273,7 +13975,14 @@
         <w:rPr>
           <w:rFonts w:hint="eastAsia"/>
         </w:rPr>
-        <w:t>를 구현하는 과정에서 생각한 최적화 방법</w:t>
+        <w:t>를</w:t>
+      </w:r>
+      <w:proofErr w:type="spellEnd"/>
+      <w:r>
+        <w:rPr>
+          <w:rFonts w:hint="eastAsia"/>
+        </w:rPr>
+        <w:t xml:space="preserve"> 구현하는 과정에서 생각한 최적화 방법</w:t>
       </w:r>
       <w:r>
         <w:rPr>
@@ -12294,10 +14003,18 @@
         <w:spacing w:line="360" w:lineRule="auto"/>
         <w:ind w:leftChars="0" w:left="425"/>
       </w:pPr>
-      <w:r>
-        <w:rPr>
-          <w:rFonts w:hint="eastAsia"/>
-        </w:rPr>
+    </w:p>
+    <w:p>
+      <w:pPr>
+        <w:pStyle w:val="a8"/>
+        <w:spacing w:line="360" w:lineRule="auto"/>
+        <w:ind w:leftChars="0" w:left="425"/>
+      </w:pPr>
+      <w:r>
+        <w:rPr>
+          <w:rFonts w:hint="eastAsia"/>
+        </w:rPr>
+        <w:lastRenderedPageBreak/>
         <w:t>위 분석을 토대로,</w:t>
       </w:r>
       <w:r>
@@ -12491,20 +14208,36 @@
       <w:r>
         <w:t>on-increasing data</w:t>
       </w:r>
-      <w:r>
-        <w:rPr>
-          <w:rFonts w:hint="eastAsia"/>
-        </w:rPr>
-        <w:t xml:space="preserve">를 </w:t>
+      <w:proofErr w:type="spellStart"/>
+      <w:r>
+        <w:rPr>
+          <w:rFonts w:hint="eastAsia"/>
+        </w:rPr>
+        <w:t>를</w:t>
+      </w:r>
+      <w:proofErr w:type="spellEnd"/>
+      <w:r>
+        <w:rPr>
+          <w:rFonts w:hint="eastAsia"/>
+        </w:rPr>
+        <w:t xml:space="preserve"> </w:t>
       </w:r>
       <w:r>
         <w:t>input</w:t>
       </w:r>
-      <w:r>
-        <w:rPr>
-          <w:rFonts w:hint="eastAsia"/>
-        </w:rPr>
-        <w:t xml:space="preserve">으로 사용한 </w:t>
+      <w:proofErr w:type="spellStart"/>
+      <w:r>
+        <w:rPr>
+          <w:rFonts w:hint="eastAsia"/>
+        </w:rPr>
+        <w:t>으로</w:t>
+      </w:r>
+      <w:proofErr w:type="spellEnd"/>
+      <w:r>
+        <w:rPr>
+          <w:rFonts w:hint="eastAsia"/>
+        </w:rPr>
+        <w:t xml:space="preserve"> 사용한 </w:t>
       </w:r>
       <w:r>
         <w:t>[</w:t>
@@ -12576,27 +14309,14 @@
       <w:r>
         <w:t xml:space="preserve">Figure </w:t>
       </w:r>
-      <w:r>
-        <w:fldChar w:fldCharType="begin"/>
-      </w:r>
-      <w:r>
-        <w:instrText xml:space="preserve"> SEQ Figure \* ARABIC </w:instrText>
-      </w:r>
-      <w:r>
-        <w:fldChar w:fldCharType="separate"/>
-      </w:r>
-      <w:r>
-        <w:rPr>
-          <w:noProof/>
-        </w:rPr>
-        <w:t>5</w:t>
-      </w:r>
-      <w:r>
-        <w:rPr>
-          <w:noProof/>
-        </w:rPr>
-        <w:fldChar w:fldCharType="end"/>
-      </w:r>
+      <w:fldSimple w:instr=" SEQ Figure \* ARABIC ">
+        <w:r>
+          <w:rPr>
+            <w:noProof/>
+          </w:rPr>
+          <w:t>5</w:t>
+        </w:r>
+      </w:fldSimple>
     </w:p>
     <w:p>
       <w:pPr>
@@ -12714,14 +14434,7 @@
         <w:rPr>
           <w:rFonts w:hint="eastAsia"/>
         </w:rPr>
-        <w:t xml:space="preserve"> 최</w:t>
-      </w:r>
-      <w:r>
-        <w:rPr>
-          <w:rFonts w:hint="eastAsia"/>
-        </w:rPr>
-        <w:lastRenderedPageBreak/>
-        <w:t xml:space="preserve">댓값을 </w:t>
+        <w:t xml:space="preserve"> 최댓값을 </w:t>
       </w:r>
       <w:r>
         <w:t>10</w:t>
@@ -12782,6 +14495,7 @@
         <w:rPr>
           <w:noProof/>
         </w:rPr>
+        <w:lastRenderedPageBreak/>
         <w:drawing>
           <wp:inline distT="0" distB="0" distL="0" distR="0" wp14:anchorId="04FB81C6" wp14:editId="3FAE2B19">
             <wp:extent cx="5727700" cy="4279265"/>
@@ -12811,27 +14525,14 @@
       <w:r>
         <w:t xml:space="preserve">Figure </w:t>
       </w:r>
-      <w:r>
-        <w:fldChar w:fldCharType="begin"/>
-      </w:r>
-      <w:r>
-        <w:instrText xml:space="preserve"> SEQ Figure \* ARABIC </w:instrText>
-      </w:r>
-      <w:r>
-        <w:fldChar w:fldCharType="separate"/>
-      </w:r>
-      <w:r>
-        <w:rPr>
-          <w:noProof/>
-        </w:rPr>
-        <w:t>6</w:t>
-      </w:r>
-      <w:r>
-        <w:rPr>
-          <w:noProof/>
-        </w:rPr>
-        <w:fldChar w:fldCharType="end"/>
-      </w:r>
+      <w:fldSimple w:instr=" SEQ Figure \* ARABIC ">
+        <w:r>
+          <w:rPr>
+            <w:noProof/>
+          </w:rPr>
+          <w:t>6</w:t>
+        </w:r>
+      </w:fldSimple>
     </w:p>
     <w:p>
       <w:pPr>
@@ -12864,11 +14565,19 @@
       <w:r>
         <w:t>, random data</w:t>
       </w:r>
-      <w:r>
-        <w:rPr>
-          <w:rFonts w:hint="eastAsia"/>
-        </w:rPr>
-        <w:t xml:space="preserve">를 사용한 </w:t>
+      <w:proofErr w:type="spellStart"/>
+      <w:r>
+        <w:rPr>
+          <w:rFonts w:hint="eastAsia"/>
+        </w:rPr>
+        <w:t>를</w:t>
+      </w:r>
+      <w:proofErr w:type="spellEnd"/>
+      <w:r>
+        <w:rPr>
+          <w:rFonts w:hint="eastAsia"/>
+        </w:rPr>
+        <w:t xml:space="preserve"> 사용한 </w:t>
       </w:r>
       <w:r>
         <w:t>[Figure 3]</w:t>
@@ -13082,9 +14791,11 @@
         </w:rPr>
         <w:t xml:space="preserve">구현한 </w:t>
       </w:r>
+      <w:proofErr w:type="spellStart"/>
       <w:r>
         <w:t>introsort</w:t>
       </w:r>
+      <w:proofErr w:type="spellEnd"/>
       <w:r>
         <w:rPr>
           <w:rFonts w:hint="eastAsia"/>
@@ -13152,18 +14863,19 @@
       <w:r>
         <w:t>time complexity</w:t>
       </w:r>
-      <w:r>
-        <w:rPr>
-          <w:rFonts w:hint="eastAsia"/>
-        </w:rPr>
-        <w:t>를 비교하</w:t>
-      </w:r>
-      <w:r>
-        <w:rPr>
-          <w:rFonts w:hint="eastAsia"/>
-        </w:rPr>
-        <w:lastRenderedPageBreak/>
-        <w:t>면 다음과 같습니다.</w:t>
+      <w:proofErr w:type="spellStart"/>
+      <w:r>
+        <w:rPr>
+          <w:rFonts w:hint="eastAsia"/>
+        </w:rPr>
+        <w:t>를</w:t>
+      </w:r>
+      <w:proofErr w:type="spellEnd"/>
+      <w:r>
+        <w:rPr>
+          <w:rFonts w:hint="eastAsia"/>
+        </w:rPr>
+        <w:t xml:space="preserve"> 비교하면 다음과 같습니다.</w:t>
       </w:r>
     </w:p>
     <w:p>
@@ -13301,11 +15013,6 @@
     </w:p>
     <w:p>
       <w:pPr>
-        <w:spacing w:line="360" w:lineRule="auto"/>
-      </w:pPr>
-    </w:p>
-    <w:p>
-      <w:pPr>
         <w:pStyle w:val="a8"/>
         <w:widowControl/>
         <w:numPr>
@@ -13319,6 +15026,7 @@
         <w:ind w:leftChars="0"/>
       </w:pPr>
       <w:r>
+        <w:lastRenderedPageBreak/>
         <w:t>Additional Comments</w:t>
       </w:r>
     </w:p>
@@ -13624,11 +15332,19 @@
       <w:r>
         <w:t>Introspective Sort</w:t>
       </w:r>
-      <w:r>
-        <w:rPr>
-          <w:rFonts w:hint="eastAsia"/>
-        </w:rPr>
-        <w:t>를 만들면서,</w:t>
+      <w:proofErr w:type="spellStart"/>
+      <w:r>
+        <w:rPr>
+          <w:rFonts w:hint="eastAsia"/>
+        </w:rPr>
+        <w:t>를</w:t>
+      </w:r>
+      <w:proofErr w:type="spellEnd"/>
+      <w:r>
+        <w:rPr>
+          <w:rFonts w:hint="eastAsia"/>
+        </w:rPr>
+        <w:t xml:space="preserve"> 만들면서,</w:t>
       </w:r>
       <w:r>
         <w:t xml:space="preserve"> Time complexity</w:t>

</xml_diff>